<commit_message>
Fixup wording and grammar
</commit_message>
<xml_diff>
--- a/PWA Scope and Requirements/PWA Scope.docx
+++ b/PWA Scope and Requirements/PWA Scope.docx
@@ -494,7 +494,7 @@
           <w:r>
             <w:fldChar w:fldCharType="separate"/>
           </w:r>
-          <w:hyperlink w:anchor="_Toc194437493" w:history="1">
+          <w:hyperlink w:anchor="_Toc194441779" w:history="1">
             <w:r>
               <w:rPr>
                 <w:rStyle w:val="Hyperlink"/>
@@ -523,7 +523,7 @@
                 <w:noProof/>
                 <w:webHidden/>
               </w:rPr>
-              <w:instrText xml:space="preserve"> PAGEREF _Toc194437493 \h </w:instrText>
+              <w:instrText xml:space="preserve"> PAGEREF _Toc194441779 \h </w:instrText>
             </w:r>
             <w:r>
               <w:rPr>
@@ -566,7 +566,7 @@
               <w:lang w:eastAsia="en-AU"/>
             </w:rPr>
           </w:pPr>
-          <w:hyperlink w:anchor="_Toc194437494" w:history="1">
+          <w:hyperlink w:anchor="_Toc194441780" w:history="1">
             <w:r>
               <w:rPr>
                 <w:rStyle w:val="Hyperlink"/>
@@ -595,7 +595,7 @@
                 <w:noProof/>
                 <w:webHidden/>
               </w:rPr>
-              <w:instrText xml:space="preserve"> PAGEREF _Toc194437494 \h </w:instrText>
+              <w:instrText xml:space="preserve"> PAGEREF _Toc194441780 \h </w:instrText>
             </w:r>
             <w:r>
               <w:rPr>
@@ -638,7 +638,7 @@
               <w:lang w:eastAsia="en-AU"/>
             </w:rPr>
           </w:pPr>
-          <w:hyperlink w:anchor="_Toc194437495" w:history="1">
+          <w:hyperlink w:anchor="_Toc194441781" w:history="1">
             <w:r>
               <w:rPr>
                 <w:rStyle w:val="Hyperlink"/>
@@ -665,7 +665,7 @@
                 <w:noProof/>
                 <w:webHidden/>
               </w:rPr>
-              <w:instrText xml:space="preserve"> PAGEREF _Toc194437495 \h </w:instrText>
+              <w:instrText xml:space="preserve"> PAGEREF _Toc194441781 \h </w:instrText>
             </w:r>
             <w:r>
               <w:rPr>
@@ -708,7 +708,7 @@
               <w:lang w:eastAsia="en-AU"/>
             </w:rPr>
           </w:pPr>
-          <w:hyperlink w:anchor="_Toc194437496" w:history="1">
+          <w:hyperlink w:anchor="_Toc194441782" w:history="1">
             <w:r>
               <w:rPr>
                 <w:rStyle w:val="Hyperlink"/>
@@ -735,7 +735,7 @@
                 <w:noProof/>
                 <w:webHidden/>
               </w:rPr>
-              <w:instrText xml:space="preserve"> PAGEREF _Toc194437496 \h </w:instrText>
+              <w:instrText xml:space="preserve"> PAGEREF _Toc194441782 \h </w:instrText>
             </w:r>
             <w:r>
               <w:rPr>
@@ -778,7 +778,7 @@
               <w:lang w:eastAsia="en-AU"/>
             </w:rPr>
           </w:pPr>
-          <w:hyperlink w:anchor="_Toc194437497" w:history="1">
+          <w:hyperlink w:anchor="_Toc194441783" w:history="1">
             <w:r>
               <w:rPr>
                 <w:rStyle w:val="Hyperlink"/>
@@ -805,7 +805,7 @@
                 <w:noProof/>
                 <w:webHidden/>
               </w:rPr>
-              <w:instrText xml:space="preserve"> PAGEREF _Toc194437497 \h </w:instrText>
+              <w:instrText xml:space="preserve"> PAGEREF _Toc194441783 \h </w:instrText>
             </w:r>
             <w:r>
               <w:rPr>
@@ -848,7 +848,7 @@
               <w:lang w:eastAsia="en-AU"/>
             </w:rPr>
           </w:pPr>
-          <w:hyperlink w:anchor="_Toc194437498" w:history="1">
+          <w:hyperlink w:anchor="_Toc194441784" w:history="1">
             <w:r>
               <w:rPr>
                 <w:rStyle w:val="Hyperlink"/>
@@ -875,7 +875,7 @@
                 <w:noProof/>
                 <w:webHidden/>
               </w:rPr>
-              <w:instrText xml:space="preserve"> PAGEREF _Toc194437498 \h </w:instrText>
+              <w:instrText xml:space="preserve"> PAGEREF _Toc194441784 \h </w:instrText>
             </w:r>
             <w:r>
               <w:rPr>
@@ -918,7 +918,7 @@
               <w:lang w:eastAsia="en-AU"/>
             </w:rPr>
           </w:pPr>
-          <w:hyperlink w:anchor="_Toc194437499" w:history="1">
+          <w:hyperlink w:anchor="_Toc194441785" w:history="1">
             <w:r>
               <w:rPr>
                 <w:rStyle w:val="Hyperlink"/>
@@ -945,7 +945,7 @@
                 <w:noProof/>
                 <w:webHidden/>
               </w:rPr>
-              <w:instrText xml:space="preserve"> PAGEREF _Toc194437499 \h </w:instrText>
+              <w:instrText xml:space="preserve"> PAGEREF _Toc194441785 \h </w:instrText>
             </w:r>
             <w:r>
               <w:rPr>
@@ -988,7 +988,7 @@
               <w:lang w:eastAsia="en-AU"/>
             </w:rPr>
           </w:pPr>
-          <w:hyperlink w:anchor="_Toc194437500" w:history="1">
+          <w:hyperlink w:anchor="_Toc194441786" w:history="1">
             <w:r>
               <w:rPr>
                 <w:rStyle w:val="Hyperlink"/>
@@ -1015,7 +1015,7 @@
                 <w:noProof/>
                 <w:webHidden/>
               </w:rPr>
-              <w:instrText xml:space="preserve"> PAGEREF _Toc194437500 \h </w:instrText>
+              <w:instrText xml:space="preserve"> PAGEREF _Toc194441786 \h </w:instrText>
             </w:r>
             <w:r>
               <w:rPr>
@@ -1058,7 +1058,7 @@
               <w:lang w:eastAsia="en-AU"/>
             </w:rPr>
           </w:pPr>
-          <w:hyperlink w:anchor="_Toc194437501" w:history="1">
+          <w:hyperlink w:anchor="_Toc194441787" w:history="1">
             <w:r>
               <w:rPr>
                 <w:rStyle w:val="Hyperlink"/>
@@ -1085,7 +1085,7 @@
                 <w:noProof/>
                 <w:webHidden/>
               </w:rPr>
-              <w:instrText xml:space="preserve"> PAGEREF _Toc194437501 \h </w:instrText>
+              <w:instrText xml:space="preserve"> PAGEREF _Toc194441787 \h </w:instrText>
             </w:r>
             <w:r>
               <w:rPr>
@@ -1128,7 +1128,7 @@
               <w:lang w:eastAsia="en-AU"/>
             </w:rPr>
           </w:pPr>
-          <w:hyperlink w:anchor="_Toc194437502" w:history="1">
+          <w:hyperlink w:anchor="_Toc194441788" w:history="1">
             <w:r>
               <w:rPr>
                 <w:rStyle w:val="Hyperlink"/>
@@ -1155,7 +1155,7 @@
                 <w:noProof/>
                 <w:webHidden/>
               </w:rPr>
-              <w:instrText xml:space="preserve"> PAGEREF _Toc194437502 \h </w:instrText>
+              <w:instrText xml:space="preserve"> PAGEREF _Toc194441788 \h </w:instrText>
             </w:r>
             <w:r>
               <w:rPr>
@@ -1198,7 +1198,7 @@
               <w:lang w:eastAsia="en-AU"/>
             </w:rPr>
           </w:pPr>
-          <w:hyperlink w:anchor="_Toc194437503" w:history="1">
+          <w:hyperlink w:anchor="_Toc194441789" w:history="1">
             <w:r>
               <w:rPr>
                 <w:rStyle w:val="Hyperlink"/>
@@ -1225,7 +1225,7 @@
                 <w:noProof/>
                 <w:webHidden/>
               </w:rPr>
-              <w:instrText xml:space="preserve"> PAGEREF _Toc194437503 \h </w:instrText>
+              <w:instrText xml:space="preserve"> PAGEREF _Toc194441789 \h </w:instrText>
             </w:r>
             <w:r>
               <w:rPr>
@@ -1268,7 +1268,7 @@
               <w:lang w:eastAsia="en-AU"/>
             </w:rPr>
           </w:pPr>
-          <w:hyperlink w:anchor="_Toc194437504" w:history="1">
+          <w:hyperlink w:anchor="_Toc194441790" w:history="1">
             <w:r>
               <w:rPr>
                 <w:rStyle w:val="Hyperlink"/>
@@ -1295,7 +1295,7 @@
                 <w:noProof/>
                 <w:webHidden/>
               </w:rPr>
-              <w:instrText xml:space="preserve"> PAGEREF _Toc194437504 \h </w:instrText>
+              <w:instrText xml:space="preserve"> PAGEREF _Toc194441790 \h </w:instrText>
             </w:r>
             <w:r>
               <w:rPr>
@@ -1338,7 +1338,7 @@
               <w:lang w:eastAsia="en-AU"/>
             </w:rPr>
           </w:pPr>
-          <w:hyperlink w:anchor="_Toc194437505" w:history="1">
+          <w:hyperlink w:anchor="_Toc194441791" w:history="1">
             <w:r>
               <w:rPr>
                 <w:rStyle w:val="Hyperlink"/>
@@ -1365,7 +1365,7 @@
                 <w:noProof/>
                 <w:webHidden/>
               </w:rPr>
-              <w:instrText xml:space="preserve"> PAGEREF _Toc194437505 \h </w:instrText>
+              <w:instrText xml:space="preserve"> PAGEREF _Toc194441791 \h </w:instrText>
             </w:r>
             <w:r>
               <w:rPr>
@@ -1408,7 +1408,7 @@
               <w:lang w:eastAsia="en-AU"/>
             </w:rPr>
           </w:pPr>
-          <w:hyperlink w:anchor="_Toc194437506" w:history="1">
+          <w:hyperlink w:anchor="_Toc194441792" w:history="1">
             <w:r>
               <w:rPr>
                 <w:rStyle w:val="Hyperlink"/>
@@ -1435,7 +1435,7 @@
                 <w:noProof/>
                 <w:webHidden/>
               </w:rPr>
-              <w:instrText xml:space="preserve"> PAGEREF _Toc194437506 \h </w:instrText>
+              <w:instrText xml:space="preserve"> PAGEREF _Toc194441792 \h </w:instrText>
             </w:r>
             <w:r>
               <w:rPr>
@@ -1478,7 +1478,7 @@
               <w:lang w:eastAsia="en-AU"/>
             </w:rPr>
           </w:pPr>
-          <w:hyperlink w:anchor="_Toc194437507" w:history="1">
+          <w:hyperlink w:anchor="_Toc194441793" w:history="1">
             <w:r>
               <w:rPr>
                 <w:rStyle w:val="Hyperlink"/>
@@ -1507,7 +1507,7 @@
                 <w:noProof/>
                 <w:webHidden/>
               </w:rPr>
-              <w:instrText xml:space="preserve"> PAGEREF _Toc194437507 \h </w:instrText>
+              <w:instrText xml:space="preserve"> PAGEREF _Toc194441793 \h </w:instrText>
             </w:r>
             <w:r>
               <w:rPr>
@@ -1550,7 +1550,7 @@
               <w:lang w:eastAsia="en-AU"/>
             </w:rPr>
           </w:pPr>
-          <w:hyperlink w:anchor="_Toc194437508" w:history="1">
+          <w:hyperlink w:anchor="_Toc194441794" w:history="1">
             <w:r>
               <w:rPr>
                 <w:rStyle w:val="Hyperlink"/>
@@ -1577,7 +1577,7 @@
                 <w:noProof/>
                 <w:webHidden/>
               </w:rPr>
-              <w:instrText xml:space="preserve"> PAGEREF _Toc194437508 \h </w:instrText>
+              <w:instrText xml:space="preserve"> PAGEREF _Toc194441794 \h </w:instrText>
             </w:r>
             <w:r>
               <w:rPr>
@@ -1620,7 +1620,7 @@
               <w:lang w:eastAsia="en-AU"/>
             </w:rPr>
           </w:pPr>
-          <w:hyperlink w:anchor="_Toc194437509" w:history="1">
+          <w:hyperlink w:anchor="_Toc194441795" w:history="1">
             <w:r>
               <w:rPr>
                 <w:rStyle w:val="Hyperlink"/>
@@ -1647,7 +1647,7 @@
                 <w:noProof/>
                 <w:webHidden/>
               </w:rPr>
-              <w:instrText xml:space="preserve"> PAGEREF _Toc194437509 \h </w:instrText>
+              <w:instrText xml:space="preserve"> PAGEREF _Toc194441795 \h </w:instrText>
             </w:r>
             <w:r>
               <w:rPr>
@@ -1690,7 +1690,7 @@
               <w:lang w:eastAsia="en-AU"/>
             </w:rPr>
           </w:pPr>
-          <w:hyperlink w:anchor="_Toc194437510" w:history="1">
+          <w:hyperlink w:anchor="_Toc194441796" w:history="1">
             <w:r>
               <w:rPr>
                 <w:rStyle w:val="Hyperlink"/>
@@ -1717,7 +1717,7 @@
                 <w:noProof/>
                 <w:webHidden/>
               </w:rPr>
-              <w:instrText xml:space="preserve"> PAGEREF _Toc194437510 \h </w:instrText>
+              <w:instrText xml:space="preserve"> PAGEREF _Toc194441796 \h </w:instrText>
             </w:r>
             <w:r>
               <w:rPr>
@@ -1760,7 +1760,7 @@
               <w:lang w:eastAsia="en-AU"/>
             </w:rPr>
           </w:pPr>
-          <w:hyperlink w:anchor="_Toc194437511" w:history="1">
+          <w:hyperlink w:anchor="_Toc194441797" w:history="1">
             <w:r>
               <w:rPr>
                 <w:rStyle w:val="Hyperlink"/>
@@ -1787,7 +1787,7 @@
                 <w:noProof/>
                 <w:webHidden/>
               </w:rPr>
-              <w:instrText xml:space="preserve"> PAGEREF _Toc194437511 \h </w:instrText>
+              <w:instrText xml:space="preserve"> PAGEREF _Toc194441797 \h </w:instrText>
             </w:r>
             <w:r>
               <w:rPr>
@@ -1830,7 +1830,7 @@
               <w:lang w:eastAsia="en-AU"/>
             </w:rPr>
           </w:pPr>
-          <w:hyperlink w:anchor="_Toc194437512" w:history="1">
+          <w:hyperlink w:anchor="_Toc194441798" w:history="1">
             <w:r>
               <w:rPr>
                 <w:rStyle w:val="Hyperlink"/>
@@ -1857,7 +1857,7 @@
                 <w:noProof/>
                 <w:webHidden/>
               </w:rPr>
-              <w:instrText xml:space="preserve"> PAGEREF _Toc194437512 \h </w:instrText>
+              <w:instrText xml:space="preserve"> PAGEREF _Toc194441798 \h </w:instrText>
             </w:r>
             <w:r>
               <w:rPr>
@@ -1900,7 +1900,7 @@
               <w:lang w:eastAsia="en-AU"/>
             </w:rPr>
           </w:pPr>
-          <w:hyperlink w:anchor="_Toc194437513" w:history="1">
+          <w:hyperlink w:anchor="_Toc194441799" w:history="1">
             <w:r>
               <w:rPr>
                 <w:rStyle w:val="Hyperlink"/>
@@ -1927,7 +1927,7 @@
                 <w:noProof/>
                 <w:webHidden/>
               </w:rPr>
-              <w:instrText xml:space="preserve"> PAGEREF _Toc194437513 \h </w:instrText>
+              <w:instrText xml:space="preserve"> PAGEREF _Toc194441799 \h </w:instrText>
             </w:r>
             <w:r>
               <w:rPr>
@@ -1970,7 +1970,7 @@
               <w:lang w:eastAsia="en-AU"/>
             </w:rPr>
           </w:pPr>
-          <w:hyperlink w:anchor="_Toc194437514" w:history="1">
+          <w:hyperlink w:anchor="_Toc194441800" w:history="1">
             <w:r>
               <w:rPr>
                 <w:rStyle w:val="Hyperlink"/>
@@ -1997,7 +1997,7 @@
                 <w:noProof/>
                 <w:webHidden/>
               </w:rPr>
-              <w:instrText xml:space="preserve"> PAGEREF _Toc194437514 \h </w:instrText>
+              <w:instrText xml:space="preserve"> PAGEREF _Toc194441800 \h </w:instrText>
             </w:r>
             <w:r>
               <w:rPr>
@@ -2040,7 +2040,7 @@
               <w:lang w:eastAsia="en-AU"/>
             </w:rPr>
           </w:pPr>
-          <w:hyperlink w:anchor="_Toc194437515" w:history="1">
+          <w:hyperlink w:anchor="_Toc194441801" w:history="1">
             <w:r>
               <w:rPr>
                 <w:rStyle w:val="Hyperlink"/>
@@ -2067,7 +2067,7 @@
                 <w:noProof/>
                 <w:webHidden/>
               </w:rPr>
-              <w:instrText xml:space="preserve"> PAGEREF _Toc194437515 \h </w:instrText>
+              <w:instrText xml:space="preserve"> PAGEREF _Toc194441801 \h </w:instrText>
             </w:r>
             <w:r>
               <w:rPr>
@@ -2110,7 +2110,7 @@
               <w:lang w:eastAsia="en-AU"/>
             </w:rPr>
           </w:pPr>
-          <w:hyperlink w:anchor="_Toc194437516" w:history="1">
+          <w:hyperlink w:anchor="_Toc194441802" w:history="1">
             <w:r>
               <w:rPr>
                 <w:rStyle w:val="Hyperlink"/>
@@ -2137,7 +2137,7 @@
                 <w:noProof/>
                 <w:webHidden/>
               </w:rPr>
-              <w:instrText xml:space="preserve"> PAGEREF _Toc194437516 \h </w:instrText>
+              <w:instrText xml:space="preserve"> PAGEREF _Toc194441802 \h </w:instrText>
             </w:r>
             <w:r>
               <w:rPr>
@@ -2180,7 +2180,7 @@
               <w:lang w:eastAsia="en-AU"/>
             </w:rPr>
           </w:pPr>
-          <w:hyperlink w:anchor="_Toc194437517" w:history="1">
+          <w:hyperlink w:anchor="_Toc194441803" w:history="1">
             <w:r>
               <w:rPr>
                 <w:rStyle w:val="Hyperlink"/>
@@ -2207,7 +2207,7 @@
                 <w:noProof/>
                 <w:webHidden/>
               </w:rPr>
-              <w:instrText xml:space="preserve"> PAGEREF _Toc194437517 \h </w:instrText>
+              <w:instrText xml:space="preserve"> PAGEREF _Toc194441803 \h </w:instrText>
             </w:r>
             <w:r>
               <w:rPr>
@@ -2250,7 +2250,7 @@
               <w:lang w:eastAsia="en-AU"/>
             </w:rPr>
           </w:pPr>
-          <w:hyperlink w:anchor="_Toc194437518" w:history="1">
+          <w:hyperlink w:anchor="_Toc194441804" w:history="1">
             <w:r>
               <w:rPr>
                 <w:rStyle w:val="Hyperlink"/>
@@ -2279,7 +2279,7 @@
                 <w:noProof/>
                 <w:webHidden/>
               </w:rPr>
-              <w:instrText xml:space="preserve"> PAGEREF _Toc194437518 \h </w:instrText>
+              <w:instrText xml:space="preserve"> PAGEREF _Toc194441804 \h </w:instrText>
             </w:r>
             <w:r>
               <w:rPr>
@@ -2322,7 +2322,7 @@
               <w:lang w:eastAsia="en-AU"/>
             </w:rPr>
           </w:pPr>
-          <w:hyperlink w:anchor="_Toc194437519" w:history="1">
+          <w:hyperlink w:anchor="_Toc194441805" w:history="1">
             <w:r>
               <w:rPr>
                 <w:rStyle w:val="Hyperlink"/>
@@ -2349,7 +2349,7 @@
                 <w:noProof/>
                 <w:webHidden/>
               </w:rPr>
-              <w:instrText xml:space="preserve"> PAGEREF _Toc194437519 \h </w:instrText>
+              <w:instrText xml:space="preserve"> PAGEREF _Toc194441805 \h </w:instrText>
             </w:r>
             <w:r>
               <w:rPr>
@@ -2392,7 +2392,7 @@
               <w:lang w:eastAsia="en-AU"/>
             </w:rPr>
           </w:pPr>
-          <w:hyperlink w:anchor="_Toc194437520" w:history="1">
+          <w:hyperlink w:anchor="_Toc194441806" w:history="1">
             <w:r>
               <w:rPr>
                 <w:rStyle w:val="Hyperlink"/>
@@ -2419,7 +2419,7 @@
                 <w:noProof/>
                 <w:webHidden/>
               </w:rPr>
-              <w:instrText xml:space="preserve"> PAGEREF _Toc194437520 \h </w:instrText>
+              <w:instrText xml:space="preserve"> PAGEREF _Toc194441806 \h </w:instrText>
             </w:r>
             <w:r>
               <w:rPr>
@@ -2462,7 +2462,7 @@
               <w:lang w:eastAsia="en-AU"/>
             </w:rPr>
           </w:pPr>
-          <w:hyperlink w:anchor="_Toc194437521" w:history="1">
+          <w:hyperlink w:anchor="_Toc194441807" w:history="1">
             <w:r>
               <w:rPr>
                 <w:rStyle w:val="Hyperlink"/>
@@ -2489,7 +2489,7 @@
                 <w:noProof/>
                 <w:webHidden/>
               </w:rPr>
-              <w:instrText xml:space="preserve"> PAGEREF _Toc194437521 \h </w:instrText>
+              <w:instrText xml:space="preserve"> PAGEREF _Toc194441807 \h </w:instrText>
             </w:r>
             <w:r>
               <w:rPr>
@@ -2532,7 +2532,7 @@
               <w:lang w:eastAsia="en-AU"/>
             </w:rPr>
           </w:pPr>
-          <w:hyperlink w:anchor="_Toc194437522" w:history="1">
+          <w:hyperlink w:anchor="_Toc194441808" w:history="1">
             <w:r>
               <w:rPr>
                 <w:rStyle w:val="Hyperlink"/>
@@ -2559,7 +2559,7 @@
                 <w:noProof/>
                 <w:webHidden/>
               </w:rPr>
-              <w:instrText xml:space="preserve"> PAGEREF _Toc194437522 \h </w:instrText>
+              <w:instrText xml:space="preserve"> PAGEREF _Toc194441808 \h </w:instrText>
             </w:r>
             <w:r>
               <w:rPr>
@@ -2602,7 +2602,7 @@
               <w:lang w:eastAsia="en-AU"/>
             </w:rPr>
           </w:pPr>
-          <w:hyperlink w:anchor="_Toc194437523" w:history="1">
+          <w:hyperlink w:anchor="_Toc194441809" w:history="1">
             <w:r>
               <w:rPr>
                 <w:rStyle w:val="Hyperlink"/>
@@ -2629,7 +2629,7 @@
                 <w:noProof/>
                 <w:webHidden/>
               </w:rPr>
-              <w:instrText xml:space="preserve"> PAGEREF _Toc194437523 \h </w:instrText>
+              <w:instrText xml:space="preserve"> PAGEREF _Toc194441809 \h </w:instrText>
             </w:r>
             <w:r>
               <w:rPr>
@@ -2672,7 +2672,7 @@
               <w:lang w:eastAsia="en-AU"/>
             </w:rPr>
           </w:pPr>
-          <w:hyperlink w:anchor="_Toc194437524" w:history="1">
+          <w:hyperlink w:anchor="_Toc194441810" w:history="1">
             <w:r>
               <w:rPr>
                 <w:rStyle w:val="Hyperlink"/>
@@ -2699,7 +2699,7 @@
                 <w:noProof/>
                 <w:webHidden/>
               </w:rPr>
-              <w:instrText xml:space="preserve"> PAGEREF _Toc194437524 \h </w:instrText>
+              <w:instrText xml:space="preserve"> PAGEREF _Toc194441810 \h </w:instrText>
             </w:r>
             <w:r>
               <w:rPr>
@@ -2742,7 +2742,7 @@
               <w:lang w:eastAsia="en-AU"/>
             </w:rPr>
           </w:pPr>
-          <w:hyperlink w:anchor="_Toc194437525" w:history="1">
+          <w:hyperlink w:anchor="_Toc194441811" w:history="1">
             <w:r>
               <w:rPr>
                 <w:rStyle w:val="Hyperlink"/>
@@ -2769,7 +2769,7 @@
                 <w:noProof/>
                 <w:webHidden/>
               </w:rPr>
-              <w:instrText xml:space="preserve"> PAGEREF _Toc194437525 \h </w:instrText>
+              <w:instrText xml:space="preserve"> PAGEREF _Toc194441811 \h </w:instrText>
             </w:r>
             <w:r>
               <w:rPr>
@@ -2812,7 +2812,7 @@
               <w:lang w:eastAsia="en-AU"/>
             </w:rPr>
           </w:pPr>
-          <w:hyperlink w:anchor="_Toc194437526" w:history="1">
+          <w:hyperlink w:anchor="_Toc194441812" w:history="1">
             <w:r>
               <w:rPr>
                 <w:rStyle w:val="Hyperlink"/>
@@ -2841,7 +2841,7 @@
                 <w:noProof/>
                 <w:webHidden/>
               </w:rPr>
-              <w:instrText xml:space="preserve"> PAGEREF _Toc194437526 \h </w:instrText>
+              <w:instrText xml:space="preserve"> PAGEREF _Toc194441812 \h </w:instrText>
             </w:r>
             <w:r>
               <w:rPr>
@@ -2884,7 +2884,7 @@
               <w:lang w:eastAsia="en-AU"/>
             </w:rPr>
           </w:pPr>
-          <w:hyperlink w:anchor="_Toc194437527" w:history="1">
+          <w:hyperlink w:anchor="_Toc194441813" w:history="1">
             <w:r>
               <w:rPr>
                 <w:rStyle w:val="Hyperlink"/>
@@ -2911,7 +2911,7 @@
                 <w:noProof/>
                 <w:webHidden/>
               </w:rPr>
-              <w:instrText xml:space="preserve"> PAGEREF _Toc194437527 \h </w:instrText>
+              <w:instrText xml:space="preserve"> PAGEREF _Toc194441813 \h </w:instrText>
             </w:r>
             <w:r>
               <w:rPr>
@@ -2954,7 +2954,7 @@
               <w:lang w:eastAsia="en-AU"/>
             </w:rPr>
           </w:pPr>
-          <w:hyperlink w:anchor="_Toc194437528" w:history="1">
+          <w:hyperlink w:anchor="_Toc194441814" w:history="1">
             <w:r>
               <w:rPr>
                 <w:rStyle w:val="Hyperlink"/>
@@ -2981,7 +2981,7 @@
                 <w:noProof/>
                 <w:webHidden/>
               </w:rPr>
-              <w:instrText xml:space="preserve"> PAGEREF _Toc194437528 \h </w:instrText>
+              <w:instrText xml:space="preserve"> PAGEREF _Toc194441814 \h </w:instrText>
             </w:r>
             <w:r>
               <w:rPr>
@@ -3024,7 +3024,7 @@
               <w:lang w:eastAsia="en-AU"/>
             </w:rPr>
           </w:pPr>
-          <w:hyperlink w:anchor="_Toc194437529" w:history="1">
+          <w:hyperlink w:anchor="_Toc194441815" w:history="1">
             <w:r>
               <w:rPr>
                 <w:rStyle w:val="Hyperlink"/>
@@ -3051,7 +3051,7 @@
                 <w:noProof/>
                 <w:webHidden/>
               </w:rPr>
-              <w:instrText xml:space="preserve"> PAGEREF _Toc194437529 \h </w:instrText>
+              <w:instrText xml:space="preserve"> PAGEREF _Toc194441815 \h </w:instrText>
             </w:r>
             <w:r>
               <w:rPr>
@@ -3094,7 +3094,7 @@
               <w:lang w:eastAsia="en-AU"/>
             </w:rPr>
           </w:pPr>
-          <w:hyperlink w:anchor="_Toc194437530" w:history="1">
+          <w:hyperlink w:anchor="_Toc194441816" w:history="1">
             <w:r>
               <w:rPr>
                 <w:rStyle w:val="Hyperlink"/>
@@ -3123,7 +3123,7 @@
                 <w:noProof/>
                 <w:webHidden/>
               </w:rPr>
-              <w:instrText xml:space="preserve"> PAGEREF _Toc194437530 \h </w:instrText>
+              <w:instrText xml:space="preserve"> PAGEREF _Toc194441816 \h </w:instrText>
             </w:r>
             <w:r>
               <w:rPr>
@@ -3166,7 +3166,7 @@
               <w:lang w:eastAsia="en-AU"/>
             </w:rPr>
           </w:pPr>
-          <w:hyperlink w:anchor="_Toc194437531" w:history="1">
+          <w:hyperlink w:anchor="_Toc194441817" w:history="1">
             <w:r>
               <w:rPr>
                 <w:rStyle w:val="Hyperlink"/>
@@ -3193,7 +3193,7 @@
                 <w:noProof/>
                 <w:webHidden/>
               </w:rPr>
-              <w:instrText xml:space="preserve"> PAGEREF _Toc194437531 \h </w:instrText>
+              <w:instrText xml:space="preserve"> PAGEREF _Toc194441817 \h </w:instrText>
             </w:r>
             <w:r>
               <w:rPr>
@@ -3236,7 +3236,7 @@
               <w:lang w:eastAsia="en-AU"/>
             </w:rPr>
           </w:pPr>
-          <w:hyperlink w:anchor="_Toc194437532" w:history="1">
+          <w:hyperlink w:anchor="_Toc194441818" w:history="1">
             <w:r>
               <w:rPr>
                 <w:rStyle w:val="Hyperlink"/>
@@ -3263,7 +3263,7 @@
                 <w:noProof/>
                 <w:webHidden/>
               </w:rPr>
-              <w:instrText xml:space="preserve"> PAGEREF _Toc194437532 \h </w:instrText>
+              <w:instrText xml:space="preserve"> PAGEREF _Toc194441818 \h </w:instrText>
             </w:r>
             <w:r>
               <w:rPr>
@@ -3306,7 +3306,7 @@
               <w:lang w:eastAsia="en-AU"/>
             </w:rPr>
           </w:pPr>
-          <w:hyperlink w:anchor="_Toc194437533" w:history="1">
+          <w:hyperlink w:anchor="_Toc194441819" w:history="1">
             <w:r>
               <w:rPr>
                 <w:rStyle w:val="Hyperlink"/>
@@ -3333,7 +3333,7 @@
                 <w:noProof/>
                 <w:webHidden/>
               </w:rPr>
-              <w:instrText xml:space="preserve"> PAGEREF _Toc194437533 \h </w:instrText>
+              <w:instrText xml:space="preserve"> PAGEREF _Toc194441819 \h </w:instrText>
             </w:r>
             <w:r>
               <w:rPr>
@@ -3376,7 +3376,7 @@
               <w:lang w:eastAsia="en-AU"/>
             </w:rPr>
           </w:pPr>
-          <w:hyperlink w:anchor="_Toc194437534" w:history="1">
+          <w:hyperlink w:anchor="_Toc194441820" w:history="1">
             <w:r>
               <w:rPr>
                 <w:rStyle w:val="Hyperlink"/>
@@ -3403,7 +3403,7 @@
                 <w:noProof/>
                 <w:webHidden/>
               </w:rPr>
-              <w:instrText xml:space="preserve"> PAGEREF _Toc194437534 \h </w:instrText>
+              <w:instrText xml:space="preserve"> PAGEREF _Toc194441820 \h </w:instrText>
             </w:r>
             <w:r>
               <w:rPr>
@@ -3446,7 +3446,7 @@
               <w:lang w:eastAsia="en-AU"/>
             </w:rPr>
           </w:pPr>
-          <w:hyperlink w:anchor="_Toc194437535" w:history="1">
+          <w:hyperlink w:anchor="_Toc194441821" w:history="1">
             <w:r>
               <w:rPr>
                 <w:rStyle w:val="Hyperlink"/>
@@ -3473,7 +3473,7 @@
                 <w:noProof/>
                 <w:webHidden/>
               </w:rPr>
-              <w:instrText xml:space="preserve"> PAGEREF _Toc194437535 \h </w:instrText>
+              <w:instrText xml:space="preserve"> PAGEREF _Toc194441821 \h </w:instrText>
             </w:r>
             <w:r>
               <w:rPr>
@@ -3516,7 +3516,7 @@
               <w:lang w:eastAsia="en-AU"/>
             </w:rPr>
           </w:pPr>
-          <w:hyperlink w:anchor="_Toc194437536" w:history="1">
+          <w:hyperlink w:anchor="_Toc194441822" w:history="1">
             <w:r>
               <w:rPr>
                 <w:rStyle w:val="Hyperlink"/>
@@ -3543,7 +3543,7 @@
                 <w:noProof/>
                 <w:webHidden/>
               </w:rPr>
-              <w:instrText xml:space="preserve"> PAGEREF _Toc194437536 \h </w:instrText>
+              <w:instrText xml:space="preserve"> PAGEREF _Toc194441822 \h </w:instrText>
             </w:r>
             <w:r>
               <w:rPr>
@@ -3586,7 +3586,7 @@
               <w:lang w:eastAsia="en-AU"/>
             </w:rPr>
           </w:pPr>
-          <w:hyperlink w:anchor="_Toc194437537" w:history="1">
+          <w:hyperlink w:anchor="_Toc194441823" w:history="1">
             <w:r>
               <w:rPr>
                 <w:rStyle w:val="Hyperlink"/>
@@ -3613,7 +3613,7 @@
                 <w:noProof/>
                 <w:webHidden/>
               </w:rPr>
-              <w:instrText xml:space="preserve"> PAGEREF _Toc194437537 \h </w:instrText>
+              <w:instrText xml:space="preserve"> PAGEREF _Toc194441823 \h </w:instrText>
             </w:r>
             <w:r>
               <w:rPr>
@@ -3656,7 +3656,7 @@
               <w:lang w:eastAsia="en-AU"/>
             </w:rPr>
           </w:pPr>
-          <w:hyperlink w:anchor="_Toc194437538" w:history="1">
+          <w:hyperlink w:anchor="_Toc194441824" w:history="1">
             <w:r>
               <w:rPr>
                 <w:rStyle w:val="Hyperlink"/>
@@ -3683,7 +3683,7 @@
                 <w:noProof/>
                 <w:webHidden/>
               </w:rPr>
-              <w:instrText xml:space="preserve"> PAGEREF _Toc194437538 \h </w:instrText>
+              <w:instrText xml:space="preserve"> PAGEREF _Toc194441824 \h </w:instrText>
             </w:r>
             <w:r>
               <w:rPr>
@@ -3726,7 +3726,7 @@
               <w:lang w:eastAsia="en-AU"/>
             </w:rPr>
           </w:pPr>
-          <w:hyperlink w:anchor="_Toc194437539" w:history="1">
+          <w:hyperlink w:anchor="_Toc194441825" w:history="1">
             <w:r>
               <w:rPr>
                 <w:rStyle w:val="Hyperlink"/>
@@ -3753,7 +3753,7 @@
                 <w:noProof/>
                 <w:webHidden/>
               </w:rPr>
-              <w:instrText xml:space="preserve"> PAGEREF _Toc194437539 \h </w:instrText>
+              <w:instrText xml:space="preserve"> PAGEREF _Toc194441825 \h </w:instrText>
             </w:r>
             <w:r>
               <w:rPr>
@@ -3796,7 +3796,7 @@
               <w:lang w:eastAsia="en-AU"/>
             </w:rPr>
           </w:pPr>
-          <w:hyperlink w:anchor="_Toc194437540" w:history="1">
+          <w:hyperlink w:anchor="_Toc194441826" w:history="1">
             <w:r>
               <w:rPr>
                 <w:rStyle w:val="Hyperlink"/>
@@ -3823,7 +3823,7 @@
                 <w:noProof/>
                 <w:webHidden/>
               </w:rPr>
-              <w:instrText xml:space="preserve"> PAGEREF _Toc194437540 \h </w:instrText>
+              <w:instrText xml:space="preserve"> PAGEREF _Toc194441826 \h </w:instrText>
             </w:r>
             <w:r>
               <w:rPr>
@@ -3866,7 +3866,7 @@
               <w:lang w:eastAsia="en-AU"/>
             </w:rPr>
           </w:pPr>
-          <w:hyperlink w:anchor="_Toc194437541" w:history="1">
+          <w:hyperlink w:anchor="_Toc194441827" w:history="1">
             <w:r>
               <w:rPr>
                 <w:rStyle w:val="Hyperlink"/>
@@ -3893,7 +3893,7 @@
                 <w:noProof/>
                 <w:webHidden/>
               </w:rPr>
-              <w:instrText xml:space="preserve"> PAGEREF _Toc194437541 \h </w:instrText>
+              <w:instrText xml:space="preserve"> PAGEREF _Toc194441827 \h </w:instrText>
             </w:r>
             <w:r>
               <w:rPr>
@@ -3936,7 +3936,7 @@
               <w:lang w:eastAsia="en-AU"/>
             </w:rPr>
           </w:pPr>
-          <w:hyperlink w:anchor="_Toc194437542" w:history="1">
+          <w:hyperlink w:anchor="_Toc194441828" w:history="1">
             <w:r>
               <w:rPr>
                 <w:rStyle w:val="Hyperlink"/>
@@ -3963,7 +3963,7 @@
                 <w:noProof/>
                 <w:webHidden/>
               </w:rPr>
-              <w:instrText xml:space="preserve"> PAGEREF _Toc194437542 \h </w:instrText>
+              <w:instrText xml:space="preserve"> PAGEREF _Toc194441828 \h </w:instrText>
             </w:r>
             <w:r>
               <w:rPr>
@@ -4006,7 +4006,7 @@
               <w:lang w:eastAsia="en-AU"/>
             </w:rPr>
           </w:pPr>
-          <w:hyperlink w:anchor="_Toc194437543" w:history="1">
+          <w:hyperlink w:anchor="_Toc194441829" w:history="1">
             <w:r>
               <w:rPr>
                 <w:rStyle w:val="Hyperlink"/>
@@ -4033,7 +4033,7 @@
                 <w:noProof/>
                 <w:webHidden/>
               </w:rPr>
-              <w:instrText xml:space="preserve"> PAGEREF _Toc194437543 \h </w:instrText>
+              <w:instrText xml:space="preserve"> PAGEREF _Toc194441829 \h </w:instrText>
             </w:r>
             <w:r>
               <w:rPr>
@@ -4076,7 +4076,7 @@
               <w:lang w:eastAsia="en-AU"/>
             </w:rPr>
           </w:pPr>
-          <w:hyperlink w:anchor="_Toc194437544" w:history="1">
+          <w:hyperlink w:anchor="_Toc194441830" w:history="1">
             <w:r>
               <w:rPr>
                 <w:rStyle w:val="Hyperlink"/>
@@ -4103,7 +4103,7 @@
                 <w:noProof/>
                 <w:webHidden/>
               </w:rPr>
-              <w:instrText xml:space="preserve"> PAGEREF _Toc194437544 \h </w:instrText>
+              <w:instrText xml:space="preserve"> PAGEREF _Toc194441830 \h </w:instrText>
             </w:r>
             <w:r>
               <w:rPr>
@@ -4146,7 +4146,7 @@
               <w:lang w:eastAsia="en-AU"/>
             </w:rPr>
           </w:pPr>
-          <w:hyperlink w:anchor="_Toc194437545" w:history="1">
+          <w:hyperlink w:anchor="_Toc194441831" w:history="1">
             <w:r>
               <w:rPr>
                 <w:rStyle w:val="Hyperlink"/>
@@ -4173,7 +4173,7 @@
                 <w:noProof/>
                 <w:webHidden/>
               </w:rPr>
-              <w:instrText xml:space="preserve"> PAGEREF _Toc194437545 \h </w:instrText>
+              <w:instrText xml:space="preserve"> PAGEREF _Toc194441831 \h </w:instrText>
             </w:r>
             <w:r>
               <w:rPr>
@@ -4216,7 +4216,7 @@
               <w:lang w:eastAsia="en-AU"/>
             </w:rPr>
           </w:pPr>
-          <w:hyperlink w:anchor="_Toc194437546" w:history="1">
+          <w:hyperlink w:anchor="_Toc194441832" w:history="1">
             <w:r>
               <w:rPr>
                 <w:rStyle w:val="Hyperlink"/>
@@ -4243,7 +4243,7 @@
                 <w:noProof/>
                 <w:webHidden/>
               </w:rPr>
-              <w:instrText xml:space="preserve"> PAGEREF _Toc194437546 \h </w:instrText>
+              <w:instrText xml:space="preserve"> PAGEREF _Toc194441832 \h </w:instrText>
             </w:r>
             <w:r>
               <w:rPr>
@@ -4286,7 +4286,7 @@
               <w:lang w:eastAsia="en-AU"/>
             </w:rPr>
           </w:pPr>
-          <w:hyperlink w:anchor="_Toc194437547" w:history="1">
+          <w:hyperlink w:anchor="_Toc194441833" w:history="1">
             <w:r>
               <w:rPr>
                 <w:rStyle w:val="Hyperlink"/>
@@ -4313,7 +4313,7 @@
                 <w:noProof/>
                 <w:webHidden/>
               </w:rPr>
-              <w:instrText xml:space="preserve"> PAGEREF _Toc194437547 \h </w:instrText>
+              <w:instrText xml:space="preserve"> PAGEREF _Toc194441833 \h </w:instrText>
             </w:r>
             <w:r>
               <w:rPr>
@@ -4356,7 +4356,7 @@
               <w:lang w:eastAsia="en-AU"/>
             </w:rPr>
           </w:pPr>
-          <w:hyperlink w:anchor="_Toc194437548" w:history="1">
+          <w:hyperlink w:anchor="_Toc194441834" w:history="1">
             <w:r>
               <w:rPr>
                 <w:rStyle w:val="Hyperlink"/>
@@ -4364,25 +4364,7 @@
                 <w:bCs/>
                 <w:noProof/>
               </w:rPr>
-              <w:t>Da</w:t>
-            </w:r>
-            <w:r>
-              <w:rPr>
-                <w:rStyle w:val="Hyperlink"/>
-                <w:b/>
-                <w:bCs/>
-                <w:noProof/>
-              </w:rPr>
-              <w:t>t</w:t>
-            </w:r>
-            <w:r>
-              <w:rPr>
-                <w:rStyle w:val="Hyperlink"/>
-                <w:b/>
-                <w:bCs/>
-                <w:noProof/>
-              </w:rPr>
-              <w:t>a Dictionaries:</w:t>
+              <w:t>Data Dictionaries:</w:t>
             </w:r>
             <w:r>
               <w:rPr>
@@ -4403,7 +4385,7 @@
                 <w:noProof/>
                 <w:webHidden/>
               </w:rPr>
-              <w:instrText xml:space="preserve"> PAGEREF _Toc194437548 \h </w:instrText>
+              <w:instrText xml:space="preserve"> PAGEREF _Toc194441834 \h </w:instrText>
             </w:r>
             <w:r>
               <w:rPr>
@@ -4446,7 +4428,7 @@
               <w:lang w:eastAsia="en-AU"/>
             </w:rPr>
           </w:pPr>
-          <w:hyperlink w:anchor="_Toc194437549" w:history="1">
+          <w:hyperlink w:anchor="_Toc194441835" w:history="1">
             <w:r>
               <w:rPr>
                 <w:rStyle w:val="Hyperlink"/>
@@ -4473,7 +4455,7 @@
                 <w:noProof/>
                 <w:webHidden/>
               </w:rPr>
-              <w:instrText xml:space="preserve"> PAGEREF _Toc194437549 \h </w:instrText>
+              <w:instrText xml:space="preserve"> PAGEREF _Toc194441835 \h </w:instrText>
             </w:r>
             <w:r>
               <w:rPr>
@@ -4516,7 +4498,7 @@
               <w:lang w:eastAsia="en-AU"/>
             </w:rPr>
           </w:pPr>
-          <w:hyperlink w:anchor="_Toc194437550" w:history="1">
+          <w:hyperlink w:anchor="_Toc194441836" w:history="1">
             <w:r>
               <w:rPr>
                 <w:rStyle w:val="Hyperlink"/>
@@ -4543,7 +4525,7 @@
                 <w:noProof/>
                 <w:webHidden/>
               </w:rPr>
-              <w:instrText xml:space="preserve"> PAGEREF _Toc194437550 \h </w:instrText>
+              <w:instrText xml:space="preserve"> PAGEREF _Toc194441836 \h </w:instrText>
             </w:r>
             <w:r>
               <w:rPr>
@@ -4586,7 +4568,7 @@
               <w:lang w:eastAsia="en-AU"/>
             </w:rPr>
           </w:pPr>
-          <w:hyperlink w:anchor="_Toc194437551" w:history="1">
+          <w:hyperlink w:anchor="_Toc194441837" w:history="1">
             <w:r>
               <w:rPr>
                 <w:rStyle w:val="Hyperlink"/>
@@ -4613,7 +4595,7 @@
                 <w:noProof/>
                 <w:webHidden/>
               </w:rPr>
-              <w:instrText xml:space="preserve"> PAGEREF _Toc194437551 \h </w:instrText>
+              <w:instrText xml:space="preserve"> PAGEREF _Toc194441837 \h </w:instrText>
             </w:r>
             <w:r>
               <w:rPr>
@@ -4656,7 +4638,7 @@
               <w:lang w:eastAsia="en-AU"/>
             </w:rPr>
           </w:pPr>
-          <w:hyperlink w:anchor="_Toc194437552" w:history="1">
+          <w:hyperlink w:anchor="_Toc194441838" w:history="1">
             <w:r>
               <w:rPr>
                 <w:rStyle w:val="Hyperlink"/>
@@ -4683,7 +4665,7 @@
                 <w:noProof/>
                 <w:webHidden/>
               </w:rPr>
-              <w:instrText xml:space="preserve"> PAGEREF _Toc194437552 \h </w:instrText>
+              <w:instrText xml:space="preserve"> PAGEREF _Toc194441838 \h </w:instrText>
             </w:r>
             <w:r>
               <w:rPr>
@@ -4726,7 +4708,7 @@
               <w:lang w:eastAsia="en-AU"/>
             </w:rPr>
           </w:pPr>
-          <w:hyperlink w:anchor="_Toc194437553" w:history="1">
+          <w:hyperlink w:anchor="_Toc194441839" w:history="1">
             <w:r>
               <w:rPr>
                 <w:rStyle w:val="Hyperlink"/>
@@ -4753,7 +4735,7 @@
                 <w:noProof/>
                 <w:webHidden/>
               </w:rPr>
-              <w:instrText xml:space="preserve"> PAGEREF _Toc194437553 \h </w:instrText>
+              <w:instrText xml:space="preserve"> PAGEREF _Toc194441839 \h </w:instrText>
             </w:r>
             <w:r>
               <w:rPr>
@@ -4796,7 +4778,7 @@
               <w:lang w:eastAsia="en-AU"/>
             </w:rPr>
           </w:pPr>
-          <w:hyperlink w:anchor="_Toc194437554" w:history="1">
+          <w:hyperlink w:anchor="_Toc194441840" w:history="1">
             <w:r>
               <w:rPr>
                 <w:rStyle w:val="Hyperlink"/>
@@ -4823,7 +4805,7 @@
                 <w:noProof/>
                 <w:webHidden/>
               </w:rPr>
-              <w:instrText xml:space="preserve"> PAGEREF _Toc194437554 \h </w:instrText>
+              <w:instrText xml:space="preserve"> PAGEREF _Toc194441840 \h </w:instrText>
             </w:r>
             <w:r>
               <w:rPr>
@@ -4866,7 +4848,7 @@
               <w:lang w:eastAsia="en-AU"/>
             </w:rPr>
           </w:pPr>
-          <w:hyperlink w:anchor="_Toc194437555" w:history="1">
+          <w:hyperlink w:anchor="_Toc194441841" w:history="1">
             <w:r>
               <w:rPr>
                 <w:rStyle w:val="Hyperlink"/>
@@ -4893,7 +4875,7 @@
                 <w:noProof/>
                 <w:webHidden/>
               </w:rPr>
-              <w:instrText xml:space="preserve"> PAGEREF _Toc194437555 \h </w:instrText>
+              <w:instrText xml:space="preserve"> PAGEREF _Toc194441841 \h </w:instrText>
             </w:r>
             <w:r>
               <w:rPr>
@@ -4936,7 +4918,7 @@
               <w:lang w:eastAsia="en-AU"/>
             </w:rPr>
           </w:pPr>
-          <w:hyperlink w:anchor="_Toc194437556" w:history="1">
+          <w:hyperlink w:anchor="_Toc194441842" w:history="1">
             <w:r>
               <w:rPr>
                 <w:rStyle w:val="Hyperlink"/>
@@ -4963,7 +4945,7 @@
                 <w:noProof/>
                 <w:webHidden/>
               </w:rPr>
-              <w:instrText xml:space="preserve"> PAGEREF _Toc194437556 \h </w:instrText>
+              <w:instrText xml:space="preserve"> PAGEREF _Toc194441842 \h </w:instrText>
             </w:r>
             <w:r>
               <w:rPr>
@@ -5006,7 +4988,7 @@
               <w:lang w:eastAsia="en-AU"/>
             </w:rPr>
           </w:pPr>
-          <w:hyperlink w:anchor="_Toc194437557" w:history="1">
+          <w:hyperlink w:anchor="_Toc194441843" w:history="1">
             <w:r>
               <w:rPr>
                 <w:rStyle w:val="Hyperlink"/>
@@ -5033,7 +5015,7 @@
                 <w:noProof/>
                 <w:webHidden/>
               </w:rPr>
-              <w:instrText xml:space="preserve"> PAGEREF _Toc194437557 \h </w:instrText>
+              <w:instrText xml:space="preserve"> PAGEREF _Toc194441843 \h </w:instrText>
             </w:r>
             <w:r>
               <w:rPr>
@@ -5076,7 +5058,7 @@
               <w:lang w:eastAsia="en-AU"/>
             </w:rPr>
           </w:pPr>
-          <w:hyperlink w:anchor="_Toc194437558" w:history="1">
+          <w:hyperlink w:anchor="_Toc194441844" w:history="1">
             <w:r>
               <w:rPr>
                 <w:rStyle w:val="Hyperlink"/>
@@ -5103,7 +5085,7 @@
                 <w:noProof/>
                 <w:webHidden/>
               </w:rPr>
-              <w:instrText xml:space="preserve"> PAGEREF _Toc194437558 \h </w:instrText>
+              <w:instrText xml:space="preserve"> PAGEREF _Toc194441844 \h </w:instrText>
             </w:r>
             <w:r>
               <w:rPr>
@@ -5146,7 +5128,7 @@
               <w:lang w:eastAsia="en-AU"/>
             </w:rPr>
           </w:pPr>
-          <w:hyperlink w:anchor="_Toc194437559" w:history="1">
+          <w:hyperlink w:anchor="_Toc194441845" w:history="1">
             <w:r>
               <w:rPr>
                 <w:rStyle w:val="Hyperlink"/>
@@ -5175,7 +5157,7 @@
                 <w:noProof/>
                 <w:webHidden/>
               </w:rPr>
-              <w:instrText xml:space="preserve"> PAGEREF _Toc194437559 \h </w:instrText>
+              <w:instrText xml:space="preserve"> PAGEREF _Toc194441845 \h </w:instrText>
             </w:r>
             <w:r>
               <w:rPr>
@@ -5218,7 +5200,7 @@
               <w:lang w:eastAsia="en-AU"/>
             </w:rPr>
           </w:pPr>
-          <w:hyperlink w:anchor="_Toc194437560" w:history="1">
+          <w:hyperlink w:anchor="_Toc194441846" w:history="1">
             <w:r>
               <w:rPr>
                 <w:rStyle w:val="Hyperlink"/>
@@ -5247,7 +5229,147 @@
                 <w:noProof/>
                 <w:webHidden/>
               </w:rPr>
-              <w:instrText xml:space="preserve"> PAGEREF _Toc194437560 \h </w:instrText>
+              <w:instrText xml:space="preserve"> PAGEREF _Toc194441846 \h </w:instrText>
+            </w:r>
+            <w:r>
+              <w:rPr>
+                <w:noProof/>
+                <w:webHidden/>
+              </w:rPr>
+            </w:r>
+            <w:r>
+              <w:rPr>
+                <w:noProof/>
+                <w:webHidden/>
+              </w:rPr>
+              <w:fldChar w:fldCharType="separate"/>
+            </w:r>
+            <w:r>
+              <w:rPr>
+                <w:noProof/>
+                <w:webHidden/>
+              </w:rPr>
+              <w:t>5</w:t>
+            </w:r>
+            <w:r>
+              <w:rPr>
+                <w:noProof/>
+                <w:webHidden/>
+              </w:rPr>
+              <w:fldChar w:fldCharType="end"/>
+            </w:r>
+          </w:hyperlink>
+        </w:p>
+        <w:p>
+          <w:pPr>
+            <w:pStyle w:val="TOC2"/>
+            <w:tabs>
+              <w:tab w:val="right" w:leader="dot" w:pos="9016"/>
+            </w:tabs>
+            <w:rPr>
+              <w:rFonts w:eastAsiaTheme="minorEastAsia"/>
+              <w:noProof/>
+              <w:lang w:eastAsia="en-AU"/>
+            </w:rPr>
+          </w:pPr>
+          <w:hyperlink w:anchor="_Toc194441847" w:history="1">
+            <w:r>
+              <w:rPr>
+                <w:rStyle w:val="Hyperlink"/>
+                <w:noProof/>
+              </w:rPr>
+              <w:t>Projects Feasibility</w:t>
+            </w:r>
+            <w:r>
+              <w:rPr>
+                <w:noProof/>
+                <w:webHidden/>
+              </w:rPr>
+              <w:tab/>
+            </w:r>
+            <w:r>
+              <w:rPr>
+                <w:noProof/>
+                <w:webHidden/>
+              </w:rPr>
+              <w:fldChar w:fldCharType="begin"/>
+            </w:r>
+            <w:r>
+              <w:rPr>
+                <w:noProof/>
+                <w:webHidden/>
+              </w:rPr>
+              <w:instrText xml:space="preserve"> PAGEREF _Toc194441847 \h </w:instrText>
+            </w:r>
+            <w:r>
+              <w:rPr>
+                <w:noProof/>
+                <w:webHidden/>
+              </w:rPr>
+            </w:r>
+            <w:r>
+              <w:rPr>
+                <w:noProof/>
+                <w:webHidden/>
+              </w:rPr>
+              <w:fldChar w:fldCharType="separate"/>
+            </w:r>
+            <w:r>
+              <w:rPr>
+                <w:noProof/>
+                <w:webHidden/>
+              </w:rPr>
+              <w:t>5</w:t>
+            </w:r>
+            <w:r>
+              <w:rPr>
+                <w:noProof/>
+                <w:webHidden/>
+              </w:rPr>
+              <w:fldChar w:fldCharType="end"/>
+            </w:r>
+          </w:hyperlink>
+        </w:p>
+        <w:p>
+          <w:pPr>
+            <w:pStyle w:val="TOC2"/>
+            <w:tabs>
+              <w:tab w:val="right" w:leader="dot" w:pos="9016"/>
+            </w:tabs>
+            <w:rPr>
+              <w:rFonts w:eastAsiaTheme="minorEastAsia"/>
+              <w:noProof/>
+              <w:lang w:eastAsia="en-AU"/>
+            </w:rPr>
+          </w:pPr>
+          <w:hyperlink w:anchor="_Toc194441848" w:history="1">
+            <w:r>
+              <w:rPr>
+                <w:rStyle w:val="Hyperlink"/>
+                <w:noProof/>
+              </w:rPr>
+              <w:t>Challenges with Development</w:t>
+            </w:r>
+            <w:r>
+              <w:rPr>
+                <w:noProof/>
+                <w:webHidden/>
+              </w:rPr>
+              <w:tab/>
+            </w:r>
+            <w:r>
+              <w:rPr>
+                <w:noProof/>
+                <w:webHidden/>
+              </w:rPr>
+              <w:fldChar w:fldCharType="begin"/>
+            </w:r>
+            <w:r>
+              <w:rPr>
+                <w:noProof/>
+                <w:webHidden/>
+              </w:rPr>
+              <w:instrText xml:space="preserve"> PAGEREF _Toc194441848 \h </w:instrText>
             </w:r>
             <w:r>
               <w:rPr>
@@ -5290,7 +5412,7 @@
               <w:lang w:eastAsia="en-AU"/>
             </w:rPr>
           </w:pPr>
-          <w:hyperlink w:anchor="_Toc194437561" w:history="1">
+          <w:hyperlink w:anchor="_Toc194441849" w:history="1">
             <w:r>
               <w:rPr>
                 <w:rStyle w:val="Hyperlink"/>
@@ -5319,7 +5441,7 @@
                 <w:noProof/>
                 <w:webHidden/>
               </w:rPr>
-              <w:instrText xml:space="preserve"> PAGEREF _Toc194437561 \h </w:instrText>
+              <w:instrText xml:space="preserve"> PAGEREF _Toc194441849 \h </w:instrText>
             </w:r>
             <w:r>
               <w:rPr>
@@ -5362,7 +5484,7 @@
               <w:lang w:eastAsia="en-AU"/>
             </w:rPr>
           </w:pPr>
-          <w:hyperlink w:anchor="_Toc194437562" w:history="1">
+          <w:hyperlink w:anchor="_Toc194441850" w:history="1">
             <w:r>
               <w:rPr>
                 <w:rStyle w:val="Hyperlink"/>
@@ -5389,7 +5511,7 @@
                 <w:noProof/>
                 <w:webHidden/>
               </w:rPr>
-              <w:instrText xml:space="preserve"> PAGEREF _Toc194437562 \h </w:instrText>
+              <w:instrText xml:space="preserve"> PAGEREF _Toc194441850 \h </w:instrText>
             </w:r>
             <w:r>
               <w:rPr>
@@ -5432,7 +5554,7 @@
               <w:lang w:eastAsia="en-AU"/>
             </w:rPr>
           </w:pPr>
-          <w:hyperlink w:anchor="_Toc194437563" w:history="1">
+          <w:hyperlink w:anchor="_Toc194441851" w:history="1">
             <w:r>
               <w:rPr>
                 <w:rStyle w:val="Hyperlink"/>
@@ -5459,7 +5581,7 @@
                 <w:noProof/>
                 <w:webHidden/>
               </w:rPr>
-              <w:instrText xml:space="preserve"> PAGEREF _Toc194437563 \h </w:instrText>
+              <w:instrText xml:space="preserve"> PAGEREF _Toc194441851 \h </w:instrText>
             </w:r>
             <w:r>
               <w:rPr>
@@ -5502,7 +5624,7 @@
               <w:lang w:eastAsia="en-AU"/>
             </w:rPr>
           </w:pPr>
-          <w:hyperlink w:anchor="_Toc194437564" w:history="1">
+          <w:hyperlink w:anchor="_Toc194441852" w:history="1">
             <w:r>
               <w:rPr>
                 <w:rStyle w:val="Hyperlink"/>
@@ -5529,7 +5651,7 @@
                 <w:noProof/>
                 <w:webHidden/>
               </w:rPr>
-              <w:instrText xml:space="preserve"> PAGEREF _Toc194437564 \h </w:instrText>
+              <w:instrText xml:space="preserve"> PAGEREF _Toc194441852 \h </w:instrText>
             </w:r>
             <w:r>
               <w:rPr>
@@ -5549,7 +5671,7 @@
                 <w:noProof/>
                 <w:webHidden/>
               </w:rPr>
-              <w:t>5</w:t>
+              <w:t>6</w:t>
             </w:r>
             <w:r>
               <w:rPr>
@@ -5572,7 +5694,7 @@
               <w:lang w:eastAsia="en-AU"/>
             </w:rPr>
           </w:pPr>
-          <w:hyperlink w:anchor="_Toc194437565" w:history="1">
+          <w:hyperlink w:anchor="_Toc194441853" w:history="1">
             <w:r>
               <w:rPr>
                 <w:rStyle w:val="Hyperlink"/>
@@ -5599,7 +5721,7 @@
                 <w:noProof/>
                 <w:webHidden/>
               </w:rPr>
-              <w:instrText xml:space="preserve"> PAGEREF _Toc194437565 \h </w:instrText>
+              <w:instrText xml:space="preserve"> PAGEREF _Toc194441853 \h </w:instrText>
             </w:r>
             <w:r>
               <w:rPr>
@@ -5619,7 +5741,7 @@
                 <w:noProof/>
                 <w:webHidden/>
               </w:rPr>
-              <w:t>5</w:t>
+              <w:t>6</w:t>
             </w:r>
             <w:r>
               <w:rPr>
@@ -5642,7 +5764,7 @@
               <w:lang w:eastAsia="en-AU"/>
             </w:rPr>
           </w:pPr>
-          <w:hyperlink w:anchor="_Toc194437566" w:history="1">
+          <w:hyperlink w:anchor="_Toc194441854" w:history="1">
             <w:r>
               <w:rPr>
                 <w:rStyle w:val="Hyperlink"/>
@@ -5669,7 +5791,7 @@
                 <w:noProof/>
                 <w:webHidden/>
               </w:rPr>
-              <w:instrText xml:space="preserve"> PAGEREF _Toc194437566 \h </w:instrText>
+              <w:instrText xml:space="preserve"> PAGEREF _Toc194441854 \h </w:instrText>
             </w:r>
             <w:r>
               <w:rPr>
@@ -5689,7 +5811,7 @@
                 <w:noProof/>
                 <w:webHidden/>
               </w:rPr>
-              <w:t>5</w:t>
+              <w:t>7</w:t>
             </w:r>
             <w:r>
               <w:rPr>
@@ -5712,7 +5834,7 @@
               <w:lang w:eastAsia="en-AU"/>
             </w:rPr>
           </w:pPr>
-          <w:hyperlink w:anchor="_Toc194437567" w:history="1">
+          <w:hyperlink w:anchor="_Toc194441855" w:history="1">
             <w:r>
               <w:rPr>
                 <w:rStyle w:val="Hyperlink"/>
@@ -5739,7 +5861,7 @@
                 <w:noProof/>
                 <w:webHidden/>
               </w:rPr>
-              <w:instrText xml:space="preserve"> PAGEREF _Toc194437567 \h </w:instrText>
+              <w:instrText xml:space="preserve"> PAGEREF _Toc194441855 \h </w:instrText>
             </w:r>
             <w:r>
               <w:rPr>
@@ -5759,7 +5881,7 @@
                 <w:noProof/>
                 <w:webHidden/>
               </w:rPr>
-              <w:t>5</w:t>
+              <w:t>7</w:t>
             </w:r>
             <w:r>
               <w:rPr>
@@ -5782,7 +5904,7 @@
               <w:lang w:eastAsia="en-AU"/>
             </w:rPr>
           </w:pPr>
-          <w:hyperlink w:anchor="_Toc194437568" w:history="1">
+          <w:hyperlink w:anchor="_Toc194441856" w:history="1">
             <w:r>
               <w:rPr>
                 <w:rStyle w:val="Hyperlink"/>
@@ -5809,7 +5931,7 @@
                 <w:noProof/>
                 <w:webHidden/>
               </w:rPr>
-              <w:instrText xml:space="preserve"> PAGEREF _Toc194437568 \h </w:instrText>
+              <w:instrText xml:space="preserve"> PAGEREF _Toc194441856 \h </w:instrText>
             </w:r>
             <w:r>
               <w:rPr>
@@ -5829,7 +5951,7 @@
                 <w:noProof/>
                 <w:webHidden/>
               </w:rPr>
-              <w:t>5</w:t>
+              <w:t>7</w:t>
             </w:r>
             <w:r>
               <w:rPr>
@@ -5852,7 +5974,7 @@
               <w:lang w:eastAsia="en-AU"/>
             </w:rPr>
           </w:pPr>
-          <w:hyperlink w:anchor="_Toc194437569" w:history="1">
+          <w:hyperlink w:anchor="_Toc194441857" w:history="1">
             <w:r>
               <w:rPr>
                 <w:rStyle w:val="Hyperlink"/>
@@ -5881,7 +6003,7 @@
                 <w:noProof/>
                 <w:webHidden/>
               </w:rPr>
-              <w:instrText xml:space="preserve"> PAGEREF _Toc194437569 \h </w:instrText>
+              <w:instrText xml:space="preserve"> PAGEREF _Toc194441857 \h </w:instrText>
             </w:r>
             <w:r>
               <w:rPr>
@@ -5901,7 +6023,7 @@
                 <w:noProof/>
                 <w:webHidden/>
               </w:rPr>
-              <w:t>6</w:t>
+              <w:t>9</w:t>
             </w:r>
             <w:r>
               <w:rPr>
@@ -5956,7 +6078,7 @@
           <w:u w:val="single"/>
         </w:rPr>
       </w:pPr>
-      <w:bookmarkStart w:id="0" w:name="_Toc194437493"/>
+      <w:bookmarkStart w:id="0" w:name="_Toc194441779"/>
       <w:r>
         <w:rPr>
           <w:b/>
@@ -6095,7 +6217,7 @@
           <w:u w:val="single"/>
         </w:rPr>
       </w:pPr>
-      <w:bookmarkStart w:id="1" w:name="_Toc194437494"/>
+      <w:bookmarkStart w:id="1" w:name="_Toc194441780"/>
       <w:r>
         <w:rPr>
           <w:rStyle w:val="Heading1Char"/>
@@ -6119,7 +6241,7 @@
       <w:pPr>
         <w:pStyle w:val="Heading2"/>
       </w:pPr>
-      <w:bookmarkStart w:id="2" w:name="_Toc194437495"/>
+      <w:bookmarkStart w:id="2" w:name="_Toc194441781"/>
       <w:r>
         <w:t>Social Implications</w:t>
       </w:r>
@@ -6129,7 +6251,7 @@
       <w:pPr>
         <w:pStyle w:val="Heading3"/>
       </w:pPr>
-      <w:bookmarkStart w:id="3" w:name="_Toc194437496"/>
+      <w:bookmarkStart w:id="3" w:name="_Toc194441782"/>
       <w:r>
         <w:t>Customer Privacy</w:t>
       </w:r>
@@ -6153,7 +6275,7 @@
       <w:pPr>
         <w:pStyle w:val="Heading3"/>
       </w:pPr>
-      <w:bookmarkStart w:id="4" w:name="_Toc194437497"/>
+      <w:bookmarkStart w:id="4" w:name="_Toc194441783"/>
       <w:r>
         <w:t>Trust and Transparency</w:t>
       </w:r>
@@ -6176,14 +6298,20 @@
         <w:t>.</w:t>
       </w:r>
       <w:r>
-        <w:t xml:space="preserve"> Trust can be gained by being upfront about the secure data practices and having consent forms so the user can decide whether they want to. Having users trust the CRM application allows the application to include customer feedback and support.</w:t>
+        <w:t xml:space="preserve"> Trust can be gained by being upfront about the secure data practices and having consent forms so the user can decide whether they want to</w:t>
+      </w:r>
+      <w:r>
+        <w:t xml:space="preserve"> agree</w:t>
+      </w:r>
+      <w:r>
+        <w:t>. Having users trust the CRM application allows the application to include customer feedback and support.</w:t>
       </w:r>
     </w:p>
     <w:p>
       <w:pPr>
         <w:pStyle w:val="Heading3"/>
       </w:pPr>
-      <w:bookmarkStart w:id="5" w:name="_Toc194437498"/>
+      <w:bookmarkStart w:id="5" w:name="_Toc194441784"/>
       <w:r>
         <w:lastRenderedPageBreak/>
         <w:t>Accessibility</w:t>
@@ -6289,7 +6417,7 @@
       <w:pPr>
         <w:pStyle w:val="Heading2"/>
       </w:pPr>
-      <w:bookmarkStart w:id="6" w:name="_Toc194437499"/>
+      <w:bookmarkStart w:id="6" w:name="_Toc194441785"/>
       <w:r>
         <w:t>Legal Implications</w:t>
       </w:r>
@@ -6299,7 +6427,7 @@
       <w:pPr>
         <w:pStyle w:val="Heading3"/>
       </w:pPr>
-      <w:bookmarkStart w:id="7" w:name="_Toc194437500"/>
+      <w:bookmarkStart w:id="7" w:name="_Toc194441786"/>
       <w:r>
         <w:t>Data Protection Laws</w:t>
       </w:r>
@@ -6326,7 +6454,7 @@
       <w:pPr>
         <w:pStyle w:val="Heading3"/>
       </w:pPr>
-      <w:bookmarkStart w:id="8" w:name="_Toc194437501"/>
+      <w:bookmarkStart w:id="8" w:name="_Toc194441787"/>
       <w:r>
         <w:t>Customer Consent &amp; Data Usage</w:t>
       </w:r>
@@ -6334,14 +6462,20 @@
     </w:p>
     <w:p>
       <w:r>
-        <w:t>Customer consent for data usage allows for both ethical and legal advantages. Customers should understand what data is being collected, why its being collected and how it will be used. This will create customer trust and transparency ensuring that they consent to all data being collected and stored. The CRM will allow users to consent to the data being collected and explain why and how it’s being handled/stored.</w:t>
+        <w:t xml:space="preserve">Customer consent for data usage allows for both ethical and legal advantages. Customers should understand what data is being collected, why </w:t>
+      </w:r>
+      <w:r>
+        <w:t>it’s</w:t>
+      </w:r>
+      <w:r>
+        <w:t xml:space="preserve"> being collected and how it will be used. This will create customer trust and transparency ensuring that they consent to all data being collected and stored. The CRM will allow users to consent to the data being collected and explain why and how it’s being handled/stored.</w:t>
       </w:r>
     </w:p>
     <w:p>
       <w:pPr>
         <w:pStyle w:val="Heading3"/>
       </w:pPr>
-      <w:bookmarkStart w:id="9" w:name="_Toc194437502"/>
+      <w:bookmarkStart w:id="9" w:name="_Toc194441788"/>
       <w:r>
         <w:t>Intellectual Propert</w:t>
       </w:r>
@@ -6372,7 +6506,7 @@
       <w:pPr>
         <w:pStyle w:val="Heading2"/>
       </w:pPr>
-      <w:bookmarkStart w:id="10" w:name="_Toc194437503"/>
+      <w:bookmarkStart w:id="10" w:name="_Toc194441789"/>
       <w:r>
         <w:t>Ethical Implications</w:t>
       </w:r>
@@ -6382,7 +6516,7 @@
       <w:pPr>
         <w:pStyle w:val="Heading3"/>
       </w:pPr>
-      <w:bookmarkStart w:id="11" w:name="_Toc194437504"/>
+      <w:bookmarkStart w:id="11" w:name="_Toc194441790"/>
       <w:r>
         <w:t>Data Retention and Deletion</w:t>
       </w:r>
@@ -6397,7 +6531,7 @@
       <w:pPr>
         <w:pStyle w:val="Heading3"/>
       </w:pPr>
-      <w:bookmarkStart w:id="12" w:name="_Toc194437505"/>
+      <w:bookmarkStart w:id="12" w:name="_Toc194441791"/>
       <w:r>
         <w:t>Marketing Practices</w:t>
       </w:r>
@@ -6412,7 +6546,7 @@
       <w:pPr>
         <w:pStyle w:val="Heading3"/>
       </w:pPr>
-      <w:bookmarkStart w:id="13" w:name="_Toc194437506"/>
+      <w:bookmarkStart w:id="13" w:name="_Toc194441792"/>
       <w:r>
         <w:t>Privacy Invasion</w:t>
       </w:r>
@@ -6443,7 +6577,7 @@
           <w:u w:val="single"/>
         </w:rPr>
       </w:pPr>
-      <w:bookmarkStart w:id="14" w:name="_Toc194437507"/>
+      <w:bookmarkStart w:id="14" w:name="_Toc194441793"/>
       <w:r>
         <w:rPr>
           <w:b/>
@@ -6697,7 +6831,7 @@
       <w:pPr>
         <w:pStyle w:val="Heading2"/>
       </w:pPr>
-      <w:bookmarkStart w:id="15" w:name="_Toc194437508"/>
+      <w:bookmarkStart w:id="15" w:name="_Toc194441794"/>
       <w:r>
         <w:t>Benefits</w:t>
       </w:r>
@@ -6707,7 +6841,7 @@
       <w:pPr>
         <w:pStyle w:val="Heading3"/>
       </w:pPr>
-      <w:bookmarkStart w:id="16" w:name="_Toc194437509"/>
+      <w:bookmarkStart w:id="16" w:name="_Toc194441795"/>
       <w:r>
         <w:t>Cross-Platform Compatibility</w:t>
       </w:r>
@@ -6737,7 +6871,7 @@
       <w:pPr>
         <w:pStyle w:val="Heading3"/>
       </w:pPr>
-      <w:bookmarkStart w:id="17" w:name="_Toc194437510"/>
+      <w:bookmarkStart w:id="17" w:name="_Toc194441796"/>
       <w:r>
         <w:t>No App Store Dependency</w:t>
       </w:r>
@@ -6761,7 +6895,7 @@
       <w:pPr>
         <w:pStyle w:val="Heading3"/>
       </w:pPr>
-      <w:bookmarkStart w:id="18" w:name="_Toc194437511"/>
+      <w:bookmarkStart w:id="18" w:name="_Toc194441797"/>
       <w:r>
         <w:t>Automatic Updates</w:t>
       </w:r>
@@ -6772,7 +6906,10 @@
         <w:t>Unlike software installed on a device, PWAs can push updates to the application without the user even realising</w:t>
       </w:r>
       <w:r>
-        <w:t>, allowing bug fixes or new features to be added to the PWA without user’s releasing</w:t>
+        <w:t xml:space="preserve">, allowing bug fixes or new features to be added to the PWA without user’s </w:t>
+      </w:r>
+      <w:r>
+        <w:t>realising</w:t>
       </w:r>
       <w:r>
         <w:t xml:space="preserve">. This accelerates the </w:t>
@@ -6794,7 +6931,7 @@
       <w:pPr>
         <w:pStyle w:val="Heading3"/>
       </w:pPr>
-      <w:bookmarkStart w:id="19" w:name="_Toc194437512"/>
+      <w:bookmarkStart w:id="19" w:name="_Toc194441798"/>
       <w:r>
         <w:t>Security</w:t>
       </w:r>
@@ -6816,7 +6953,7 @@
       <w:pPr>
         <w:pStyle w:val="Heading2"/>
       </w:pPr>
-      <w:bookmarkStart w:id="20" w:name="_Toc194437513"/>
+      <w:bookmarkStart w:id="20" w:name="_Toc194441799"/>
       <w:r>
         <w:t>Disadvantages</w:t>
       </w:r>
@@ -6826,7 +6963,7 @@
       <w:pPr>
         <w:pStyle w:val="Heading3"/>
       </w:pPr>
-      <w:bookmarkStart w:id="21" w:name="_Toc194437514"/>
+      <w:bookmarkStart w:id="21" w:name="_Toc194441800"/>
       <w:r>
         <w:t>Limited Device Features</w:t>
       </w:r>
@@ -6847,7 +6984,7 @@
       <w:pPr>
         <w:pStyle w:val="Heading3"/>
       </w:pPr>
-      <w:bookmarkStart w:id="22" w:name="_Toc194437515"/>
+      <w:bookmarkStart w:id="22" w:name="_Toc194441801"/>
       <w:r>
         <w:t>iOS Limitations</w:t>
       </w:r>
@@ -6865,7 +7002,7 @@
       <w:pPr>
         <w:pStyle w:val="Heading3"/>
       </w:pPr>
-      <w:bookmarkStart w:id="23" w:name="_Toc194437516"/>
+      <w:bookmarkStart w:id="23" w:name="_Toc194441802"/>
       <w:r>
         <w:t>Performance Constraints</w:t>
       </w:r>
@@ -6881,7 +7018,7 @@
       <w:pPr>
         <w:pStyle w:val="Heading3"/>
       </w:pPr>
-      <w:bookmarkStart w:id="24" w:name="_Toc194437517"/>
+      <w:bookmarkStart w:id="24" w:name="_Toc194441803"/>
       <w:r>
         <w:t xml:space="preserve">Limited </w:t>
       </w:r>
@@ -6907,7 +7044,13 @@
       </w:r>
       <w:r>
         <w:lastRenderedPageBreak/>
-        <w:t>This makes it difficult to perform tasks like location tracking or requires constant updating to render. PWAs have limited capacity to interact with other applications running on the device, making it difficult for multi-app communications. The CRM will not need any multi-tasking features to be build making this disadvantage redundant.</w:t>
+        <w:t>This makes it difficult to perform tasks like location tracking or</w:t>
+      </w:r>
+      <w:r>
+        <w:t xml:space="preserve"> webpages that</w:t>
+      </w:r>
+      <w:r>
+        <w:t xml:space="preserve"> requires constant updating to render. PWAs have limited capacity to interact with other applications running on the device, making it difficult for multi-app communications. The CRM will not need any multi-tasking features to be build making this disadvantage redundant.</w:t>
       </w:r>
     </w:p>
     <w:p>
@@ -6919,7 +7062,7 @@
           <w:u w:val="single"/>
         </w:rPr>
       </w:pPr>
-      <w:bookmarkStart w:id="25" w:name="_Toc194437518"/>
+      <w:bookmarkStart w:id="25" w:name="_Toc194441804"/>
       <w:r>
         <w:rPr>
           <w:rStyle w:val="Heading1Char"/>
@@ -6998,7 +7141,7 @@
       <w:pPr>
         <w:pStyle w:val="Heading2"/>
       </w:pPr>
-      <w:bookmarkStart w:id="26" w:name="_Toc194437519"/>
+      <w:bookmarkStart w:id="26" w:name="_Toc194441805"/>
       <w:r>
         <w:t>Client Interactions</w:t>
       </w:r>
@@ -7008,7 +7151,7 @@
       <w:pPr>
         <w:pStyle w:val="Heading3"/>
       </w:pPr>
-      <w:bookmarkStart w:id="27" w:name="_Toc194437520"/>
+      <w:bookmarkStart w:id="27" w:name="_Toc194441806"/>
       <w:r>
         <w:t>Fir</w:t>
       </w:r>
@@ -7026,7 +7169,7 @@
       <w:pPr>
         <w:pStyle w:val="Heading3"/>
       </w:pPr>
-      <w:bookmarkStart w:id="28" w:name="_Toc194437521"/>
+      <w:bookmarkStart w:id="28" w:name="_Toc194441807"/>
       <w:r>
         <w:lastRenderedPageBreak/>
         <w:t>First Requirements Interaction</w:t>
@@ -7195,7 +7338,7 @@
       <w:pPr>
         <w:pStyle w:val="Heading3"/>
       </w:pPr>
-      <w:bookmarkStart w:id="29" w:name="_Toc194437522"/>
+      <w:bookmarkStart w:id="29" w:name="_Toc194441808"/>
       <w:r>
         <w:lastRenderedPageBreak/>
         <w:t>Second Requirements Interaction</w:t>
@@ -7263,7 +7406,7 @@
       <w:pPr>
         <w:pStyle w:val="Heading3"/>
       </w:pPr>
-      <w:bookmarkStart w:id="30" w:name="_Toc194437523"/>
+      <w:bookmarkStart w:id="30" w:name="_Toc194441809"/>
       <w:r>
         <w:t>Signed Requirements</w:t>
       </w:r>
@@ -7330,7 +7473,7 @@
       <w:pPr>
         <w:pStyle w:val="Heading2"/>
       </w:pPr>
-      <w:bookmarkStart w:id="31" w:name="_Toc194437524"/>
+      <w:bookmarkStart w:id="31" w:name="_Toc194441810"/>
       <w:r>
         <w:lastRenderedPageBreak/>
         <w:t>Application Requirements</w:t>
@@ -7980,7 +8123,7 @@
       <w:pPr>
         <w:pStyle w:val="Heading2"/>
       </w:pPr>
-      <w:bookmarkStart w:id="32" w:name="_Toc194437525"/>
+      <w:bookmarkStart w:id="32" w:name="_Toc194441811"/>
       <w:r>
         <w:t>Measurable Requirements</w:t>
       </w:r>
@@ -7988,7 +8131,13 @@
     </w:p>
     <w:p>
       <w:r>
-        <w:t>The PWA will have measurable requirements to ensure that the application can be tested, ensure that requirements are met. The following requirements will be necessary for the PWA to be considered finished:</w:t>
+        <w:t>The PWA will have measurable requirements to ensure that the application can be tested, ensur</w:t>
+      </w:r>
+      <w:r>
+        <w:t>ing</w:t>
+      </w:r>
+      <w:r>
+        <w:t xml:space="preserve"> that requirements are met. The following requirements will be necessary for the PWA to be considered finished:</w:t>
       </w:r>
     </w:p>
     <w:p>
@@ -8060,7 +8209,7 @@
           <w:u w:val="single"/>
         </w:rPr>
       </w:pPr>
-      <w:bookmarkStart w:id="33" w:name="_Toc194437526"/>
+      <w:bookmarkStart w:id="33" w:name="_Toc194441812"/>
       <w:r>
         <w:rPr>
           <w:b/>
@@ -8083,7 +8232,7 @@
       <w:pPr>
         <w:pStyle w:val="Heading2"/>
       </w:pPr>
-      <w:bookmarkStart w:id="34" w:name="_Toc194437527"/>
+      <w:bookmarkStart w:id="34" w:name="_Toc194441813"/>
       <w:r>
         <w:t>Common Web Vulnerabilities</w:t>
       </w:r>
@@ -8117,7 +8266,13 @@
         <w:t>Cross-Site-Scripting is a web attack that injects malicious scripts into a web page to try and gain access to unauthorised data.</w:t>
       </w:r>
       <w:r>
-        <w:t xml:space="preserve"> These scripts may try to steal cookies, session tokens, or perform actions of behalf of other users.</w:t>
+        <w:t xml:space="preserve"> These scripts may try to steal cookies, session tokens, or perform actions </w:t>
+      </w:r>
+      <w:r>
+        <w:t>on</w:t>
+      </w:r>
+      <w:r>
+        <w:t xml:space="preserve"> behalf of other users.</w:t>
       </w:r>
       <w:r>
         <w:t xml:space="preserve"> To prevent this attack your PWA must validate and sanitise every input to ensure no harmful characters or scripts are embedded.</w:t>
@@ -8172,7 +8327,7 @@
         <w:t xml:space="preserve">SQL injection is a </w:t>
       </w:r>
       <w:r>
-        <w:t>dangerous vulnerability, allowing users to query the database from forms on the website. This vulnerability occurs when a developer uses constructs SQL queries with raw user inputs. Preventing this vulnerability is simple and only requires the developer to validate and sanitise all inputs from forms to reassure that there is no raw SQL in the user’s inputs.</w:t>
+        <w:t>dangerous vulnerability, allowing users to query the database from forms on the website. This vulnerability occurs when a developer constructs SQL queries with raw user inputs. Preventing this vulnerability is simple and only requires the developer to validate and sanitise all inputs from forms to reassure that there is no raw SQL in the user’s inputs.</w:t>
       </w:r>
     </w:p>
     <w:p>
@@ -8235,7 +8390,7 @@
       <w:pPr>
         <w:pStyle w:val="Heading2"/>
       </w:pPr>
-      <w:bookmarkStart w:id="35" w:name="_Toc194437528"/>
+      <w:bookmarkStart w:id="35" w:name="_Toc194441814"/>
       <w:r>
         <w:t>Security Principles</w:t>
       </w:r>
@@ -8292,25 +8447,7 @@
           <w:sz w:val="28"/>
           <w:szCs w:val="28"/>
         </w:rPr>
-        <w:t>Defen</w:t>
-      </w:r>
-      <w:r>
-        <w:rPr>
-          <w:b/>
-          <w:bCs/>
-          <w:sz w:val="28"/>
-          <w:szCs w:val="28"/>
-        </w:rPr>
-        <w:t>c</w:t>
-      </w:r>
-      <w:r>
-        <w:rPr>
-          <w:b/>
-          <w:bCs/>
-          <w:sz w:val="28"/>
-          <w:szCs w:val="28"/>
-        </w:rPr>
-        <w:t>e in Depth</w:t>
+        <w:t>Defence in Depth</w:t>
       </w:r>
       <w:r>
         <w:rPr>
@@ -8345,7 +8482,13 @@
         <w:br/>
       </w:r>
       <w:r>
-        <w:t>Principle of least exposure focuses on exposing minimum sensitive information to the user, this also means restricting what users can see what data. Data should be limited to what is needed on the screen, for example if a user needed to see their username, they shouldn’t also see their email and password.</w:t>
+        <w:t xml:space="preserve">Principle of least exposure focuses on exposing minimum sensitive information to the user, this also means restricting </w:t>
+      </w:r>
+      <w:r>
+        <w:t>which</w:t>
+      </w:r>
+      <w:r>
+        <w:t xml:space="preserve"> users can see what data. Data should be limited to what is needed on the screen, for example if a user needed to see their username, they shouldn’t also see their email and password.</w:t>
       </w:r>
     </w:p>
     <w:p/>
@@ -8406,7 +8549,7 @@
       <w:pPr>
         <w:pStyle w:val="Heading2"/>
       </w:pPr>
-      <w:bookmarkStart w:id="36" w:name="_Toc194437529"/>
+      <w:bookmarkStart w:id="36" w:name="_Toc194441815"/>
       <w:r>
         <w:t>PWA Security Implemented</w:t>
       </w:r>
@@ -8469,7 +8612,13 @@
         <w:br/>
       </w:r>
       <w:r>
-        <w:t>Strong authentication and authorisation systems will be implemented to prevent sensitive data from being stolen. This is a big concern consider a CRM stores companies, clients and user’s sensitive data, so ensuring that proper authentication and authorisation is used is important.</w:t>
+        <w:t>Strong authentication and authorisation systems will be implemented to prevent sensitive data from being stolen. This is a big concern consider</w:t>
+      </w:r>
+      <w:r>
+        <w:t>ing</w:t>
+      </w:r>
+      <w:r>
+        <w:t xml:space="preserve"> a CRM stores companies, clients and user’s sensitive data, so ensuring that proper authentication and authorisation is used is important.</w:t>
       </w:r>
     </w:p>
     <w:p>
@@ -8544,16 +8693,7 @@
           <w:sz w:val="28"/>
           <w:szCs w:val="28"/>
         </w:rPr>
-        <w:t>(CSRF)</w:t>
-      </w:r>
-      <w:r>
-        <w:rPr>
-          <w:b/>
-          <w:bCs/>
-          <w:sz w:val="28"/>
-          <w:szCs w:val="28"/>
-        </w:rPr>
-        <w:t xml:space="preserve"> </w:t>
+        <w:t xml:space="preserve">(CSRF) </w:t>
       </w:r>
       <w:r>
         <w:rPr>
@@ -8581,7 +8721,13 @@
       </w:r>
       <w:r>
         <w:lastRenderedPageBreak/>
-        <w:t>forging request on behalf of users to manipulate or steal data. Using a CSRF token will ensure that only the user has access to request.</w:t>
+        <w:t>forging request on behalf of users to manipulate or steal data. Using a CSRF token will ensure that only the user has access to request</w:t>
+      </w:r>
+      <w:r>
+        <w:t>s</w:t>
+      </w:r>
+      <w:r>
+        <w:t>.</w:t>
       </w:r>
     </w:p>
     <w:p>
@@ -8648,7 +8794,7 @@
           <w:u w:val="single"/>
         </w:rPr>
       </w:pPr>
-      <w:bookmarkStart w:id="37" w:name="_Toc194437530"/>
+      <w:bookmarkStart w:id="37" w:name="_Toc194441816"/>
       <w:r>
         <w:rPr>
           <w:b/>
@@ -8663,7 +8809,7 @@
       <w:pPr>
         <w:pStyle w:val="Heading2"/>
       </w:pPr>
-      <w:bookmarkStart w:id="38" w:name="_Toc194437531"/>
+      <w:bookmarkStart w:id="38" w:name="_Toc194441817"/>
       <w:r>
         <w:t>Signup</w:t>
       </w:r>
@@ -8728,7 +8874,7 @@
       <w:pPr>
         <w:pStyle w:val="Heading2"/>
       </w:pPr>
-      <w:bookmarkStart w:id="39" w:name="_Toc194437532"/>
+      <w:bookmarkStart w:id="39" w:name="_Toc194441818"/>
       <w:r>
         <w:lastRenderedPageBreak/>
         <w:t>Login</w:t>
@@ -8794,7 +8940,7 @@
       <w:pPr>
         <w:pStyle w:val="Heading2"/>
       </w:pPr>
-      <w:bookmarkStart w:id="40" w:name="_Toc194437533"/>
+      <w:bookmarkStart w:id="40" w:name="_Toc194441819"/>
       <w:r>
         <w:lastRenderedPageBreak/>
         <w:t>Create Firm</w:t>
@@ -8860,7 +9006,7 @@
       <w:pPr>
         <w:pStyle w:val="Heading2"/>
       </w:pPr>
-      <w:bookmarkStart w:id="41" w:name="_Toc194437534"/>
+      <w:bookmarkStart w:id="41" w:name="_Toc194441820"/>
       <w:r>
         <w:lastRenderedPageBreak/>
         <w:t>Dashboard</w:t>
@@ -8926,7 +9072,7 @@
       <w:pPr>
         <w:pStyle w:val="Heading2"/>
       </w:pPr>
-      <w:bookmarkStart w:id="42" w:name="_Toc194437535"/>
+      <w:bookmarkStart w:id="42" w:name="_Toc194441821"/>
       <w:r>
         <w:lastRenderedPageBreak/>
         <w:t>Company View</w:t>
@@ -8992,7 +9138,7 @@
       <w:pPr>
         <w:pStyle w:val="Heading2"/>
       </w:pPr>
-      <w:bookmarkStart w:id="43" w:name="_Toc194437536"/>
+      <w:bookmarkStart w:id="43" w:name="_Toc194441822"/>
       <w:r>
         <w:lastRenderedPageBreak/>
         <w:t>Add Company</w:t>
@@ -9058,7 +9204,7 @@
       <w:pPr>
         <w:pStyle w:val="Heading2"/>
       </w:pPr>
-      <w:bookmarkStart w:id="44" w:name="_Toc194437537"/>
+      <w:bookmarkStart w:id="44" w:name="_Toc194441823"/>
       <w:r>
         <w:lastRenderedPageBreak/>
         <w:t>Leads</w:t>
@@ -9124,7 +9270,7 @@
       <w:pPr>
         <w:pStyle w:val="Heading2"/>
       </w:pPr>
-      <w:bookmarkStart w:id="45" w:name="_Toc194437538"/>
+      <w:bookmarkStart w:id="45" w:name="_Toc194441824"/>
       <w:r>
         <w:lastRenderedPageBreak/>
         <w:t>Add Lead</w:t>
@@ -9190,7 +9336,7 @@
       <w:pPr>
         <w:pStyle w:val="Heading2"/>
       </w:pPr>
-      <w:bookmarkStart w:id="46" w:name="_Toc194437539"/>
+      <w:bookmarkStart w:id="46" w:name="_Toc194441825"/>
       <w:r>
         <w:t>Quotes</w:t>
       </w:r>
@@ -9255,7 +9401,7 @@
       <w:pPr>
         <w:pStyle w:val="Heading2"/>
       </w:pPr>
-      <w:bookmarkStart w:id="47" w:name="_Toc194437540"/>
+      <w:bookmarkStart w:id="47" w:name="_Toc194441826"/>
       <w:r>
         <w:lastRenderedPageBreak/>
         <w:t>Add Quote</w:t>
@@ -9321,7 +9467,7 @@
       <w:pPr>
         <w:pStyle w:val="Heading2"/>
       </w:pPr>
-      <w:bookmarkStart w:id="48" w:name="_Toc194437541"/>
+      <w:bookmarkStart w:id="48" w:name="_Toc194441827"/>
       <w:r>
         <w:lastRenderedPageBreak/>
         <w:t>Invoices</w:t>
@@ -9387,7 +9533,7 @@
       <w:pPr>
         <w:pStyle w:val="Heading2"/>
       </w:pPr>
-      <w:bookmarkStart w:id="49" w:name="_Toc194437542"/>
+      <w:bookmarkStart w:id="49" w:name="_Toc194441828"/>
       <w:r>
         <w:lastRenderedPageBreak/>
         <w:t>Add Invoice</w:t>
@@ -9453,7 +9599,7 @@
       <w:pPr>
         <w:pStyle w:val="Heading2"/>
       </w:pPr>
-      <w:bookmarkStart w:id="50" w:name="_Toc194437543"/>
+      <w:bookmarkStart w:id="50" w:name="_Toc194441829"/>
       <w:r>
         <w:t>Contacts</w:t>
       </w:r>
@@ -9518,7 +9664,7 @@
       <w:pPr>
         <w:pStyle w:val="Heading2"/>
       </w:pPr>
-      <w:bookmarkStart w:id="51" w:name="_Toc194437544"/>
+      <w:bookmarkStart w:id="51" w:name="_Toc194441830"/>
       <w:r>
         <w:lastRenderedPageBreak/>
         <w:t>Add Contact</w:t>
@@ -9584,7 +9730,7 @@
       <w:pPr>
         <w:pStyle w:val="Heading2"/>
       </w:pPr>
-      <w:bookmarkStart w:id="52" w:name="_Toc194437545"/>
+      <w:bookmarkStart w:id="52" w:name="_Toc194441831"/>
       <w:r>
         <w:lastRenderedPageBreak/>
         <w:t>Reports</w:t>
@@ -9650,7 +9796,7 @@
       <w:pPr>
         <w:pStyle w:val="Heading2"/>
       </w:pPr>
-      <w:bookmarkStart w:id="53" w:name="_Toc194437546"/>
+      <w:bookmarkStart w:id="53" w:name="_Toc194441832"/>
       <w:r>
         <w:lastRenderedPageBreak/>
         <w:t>Settings</w:t>
@@ -9730,7 +9876,7 @@
       <w:pPr>
         <w:pStyle w:val="Heading2"/>
       </w:pPr>
-      <w:bookmarkStart w:id="54" w:name="_Toc194437547"/>
+      <w:bookmarkStart w:id="54" w:name="_Toc194441833"/>
       <w:r>
         <w:lastRenderedPageBreak/>
         <w:t>Page Links</w:t>
@@ -16265,7 +16411,7 @@
           <w:noProof/>
         </w:rPr>
         <w:drawing>
-          <wp:anchor distT="0" distB="0" distL="114300" distR="114300" simplePos="0" relativeHeight="251715584" behindDoc="0" locked="0" layoutInCell="1" allowOverlap="1" wp14:anchorId="340B8286" wp14:editId="389B279F">
+          <wp:anchor distT="0" distB="0" distL="114300" distR="114300" simplePos="0" relativeHeight="251715584" behindDoc="0" locked="0" layoutInCell="1" allowOverlap="1" wp14:anchorId="340B8286" wp14:editId="3FB92577">
             <wp:simplePos x="0" y="0"/>
             <wp:positionH relativeFrom="column">
               <wp:posOffset>-692361</wp:posOffset>
@@ -16587,7 +16733,7 @@
           <w:u w:val="single"/>
         </w:rPr>
       </w:pPr>
-      <w:bookmarkStart w:id="55" w:name="_Toc194437548"/>
+      <w:bookmarkStart w:id="55" w:name="_Toc194441834"/>
       <w:r>
         <w:rPr>
           <w:b/>
@@ -16603,7 +16749,7 @@
       <w:pPr>
         <w:pStyle w:val="Heading2"/>
       </w:pPr>
-      <w:bookmarkStart w:id="56" w:name="_Toc194437549"/>
+      <w:bookmarkStart w:id="56" w:name="_Toc194441835"/>
       <w:r>
         <w:t>SQL Tables</w:t>
       </w:r>
@@ -16613,7 +16759,7 @@
       <w:pPr>
         <w:pStyle w:val="Heading3"/>
       </w:pPr>
-      <w:bookmarkStart w:id="57" w:name="_Toc194437550"/>
+      <w:bookmarkStart w:id="57" w:name="_Toc194441836"/>
       <w:r>
         <w:t>Users</w:t>
       </w:r>
@@ -16798,6 +16944,7 @@
                 <w:szCs w:val="20"/>
               </w:rPr>
             </w:pPr>
+            <w:proofErr w:type="spellStart"/>
             <w:r>
               <w:rPr>
                 <w:rFonts w:ascii="Arial" w:hAnsi="Arial" w:cs="Arial"/>
@@ -16809,6 +16956,7 @@
               </w:rPr>
               <w:t>UserID</w:t>
             </w:r>
+            <w:proofErr w:type="spellEnd"/>
           </w:p>
         </w:tc>
         <w:tc>
@@ -17195,6 +17343,7 @@
                 <w:szCs w:val="20"/>
               </w:rPr>
             </w:pPr>
+            <w:proofErr w:type="spellStart"/>
             <w:r>
               <w:rPr>
                 <w:rFonts w:ascii="Arial" w:hAnsi="Arial" w:cs="Arial"/>
@@ -17206,6 +17355,7 @@
               </w:rPr>
               <w:t>LName</w:t>
             </w:r>
+            <w:proofErr w:type="spellEnd"/>
           </w:p>
         </w:tc>
         <w:tc>
@@ -17819,6 +17969,7 @@
                 <w:szCs w:val="20"/>
               </w:rPr>
             </w:pPr>
+            <w:proofErr w:type="spellStart"/>
             <w:r>
               <w:rPr>
                 <w:rFonts w:ascii="Arial" w:hAnsi="Arial" w:cs="Arial"/>
@@ -17830,6 +17981,7 @@
               </w:rPr>
               <w:t>PhoneNum</w:t>
             </w:r>
+            <w:proofErr w:type="spellEnd"/>
           </w:p>
         </w:tc>
         <w:tc>
@@ -18122,7 +18274,27 @@
                 <w:sz w:val="20"/>
                 <w:szCs w:val="20"/>
               </w:rPr>
-              <w:t>Stores a encrypted version of the users password.</w:t>
+              <w:t xml:space="preserve">Stores </w:t>
+            </w:r>
+            <w:proofErr w:type="spellStart"/>
+            <w:r>
+              <w:rPr>
+                <w:rFonts w:ascii="Arial" w:hAnsi="Arial" w:cs="Arial"/>
+                <w:color w:val="000000"/>
+                <w:sz w:val="20"/>
+                <w:szCs w:val="20"/>
+              </w:rPr>
+              <w:t>a</w:t>
+            </w:r>
+            <w:proofErr w:type="spellEnd"/>
+            <w:r>
+              <w:rPr>
+                <w:rFonts w:ascii="Arial" w:hAnsi="Arial" w:cs="Arial"/>
+                <w:color w:val="000000"/>
+                <w:sz w:val="20"/>
+                <w:szCs w:val="20"/>
+              </w:rPr>
+              <w:t xml:space="preserve"> encrypted version of the users password.</w:t>
             </w:r>
           </w:p>
         </w:tc>
@@ -18197,6 +18369,7 @@
                 <w:szCs w:val="20"/>
               </w:rPr>
             </w:pPr>
+            <w:proofErr w:type="spellStart"/>
             <w:r>
               <w:rPr>
                 <w:rFonts w:ascii="Arial" w:hAnsi="Arial" w:cs="Arial"/>
@@ -18208,6 +18381,7 @@
               </w:rPr>
               <w:t>SecretKey</w:t>
             </w:r>
+            <w:proofErr w:type="spellEnd"/>
           </w:p>
         </w:tc>
         <w:tc>
@@ -18391,6 +18565,7 @@
                 <w:szCs w:val="20"/>
               </w:rPr>
             </w:pPr>
+            <w:proofErr w:type="spellStart"/>
             <w:r>
               <w:rPr>
                 <w:rFonts w:ascii="Arial" w:hAnsi="Arial" w:cs="Arial"/>
@@ -18402,6 +18577,7 @@
               </w:rPr>
               <w:t>FirmID</w:t>
             </w:r>
+            <w:proofErr w:type="spellEnd"/>
           </w:p>
         </w:tc>
         <w:tc>
@@ -18775,7 +18951,7 @@
       <w:pPr>
         <w:pStyle w:val="Heading3"/>
       </w:pPr>
-      <w:bookmarkStart w:id="58" w:name="_Toc194437551"/>
+      <w:bookmarkStart w:id="58" w:name="_Toc194441837"/>
       <w:r>
         <w:t>Firm</w:t>
       </w:r>
@@ -18960,6 +19136,7 @@
                 <w:szCs w:val="20"/>
               </w:rPr>
             </w:pPr>
+            <w:proofErr w:type="spellStart"/>
             <w:r>
               <w:rPr>
                 <w:rFonts w:ascii="Arial" w:hAnsi="Arial" w:cs="Arial"/>
@@ -18971,6 +19148,7 @@
               </w:rPr>
               <w:t>FirmID</w:t>
             </w:r>
+            <w:proofErr w:type="spellEnd"/>
           </w:p>
         </w:tc>
         <w:tc>
@@ -19568,6 +19746,7 @@
                 <w:szCs w:val="20"/>
               </w:rPr>
             </w:pPr>
+            <w:proofErr w:type="spellStart"/>
             <w:r>
               <w:rPr>
                 <w:rFonts w:ascii="Arial" w:hAnsi="Arial" w:cs="Arial"/>
@@ -19579,6 +19758,7 @@
               </w:rPr>
               <w:t>PhoneNum</w:t>
             </w:r>
+            <w:proofErr w:type="spellEnd"/>
           </w:p>
         </w:tc>
         <w:tc>
@@ -19738,7 +19918,7 @@
       <w:pPr>
         <w:pStyle w:val="Heading3"/>
       </w:pPr>
-      <w:bookmarkStart w:id="59" w:name="_Toc194437552"/>
+      <w:bookmarkStart w:id="59" w:name="_Toc194441838"/>
       <w:r>
         <w:t>Company</w:t>
       </w:r>
@@ -19923,6 +20103,7 @@
                 <w:szCs w:val="20"/>
               </w:rPr>
             </w:pPr>
+            <w:proofErr w:type="spellStart"/>
             <w:r>
               <w:rPr>
                 <w:rFonts w:ascii="Arial" w:hAnsi="Arial" w:cs="Arial"/>
@@ -19934,6 +20115,7 @@
               </w:rPr>
               <w:t>CompanyID</w:t>
             </w:r>
+            <w:proofErr w:type="spellEnd"/>
           </w:p>
         </w:tc>
         <w:tc>
@@ -20508,7 +20690,7 @@
       <w:pPr>
         <w:pStyle w:val="Heading3"/>
       </w:pPr>
-      <w:bookmarkStart w:id="60" w:name="_Toc194437553"/>
+      <w:bookmarkStart w:id="60" w:name="_Toc194441839"/>
       <w:r>
         <w:lastRenderedPageBreak/>
         <w:t>Quote</w:t>
@@ -20694,6 +20876,7 @@
                 <w:szCs w:val="20"/>
               </w:rPr>
             </w:pPr>
+            <w:proofErr w:type="spellStart"/>
             <w:r>
               <w:rPr>
                 <w:rFonts w:ascii="Arial" w:hAnsi="Arial" w:cs="Arial"/>
@@ -20716,6 +20899,7 @@
               </w:rPr>
               <w:t>ID</w:t>
             </w:r>
+            <w:proofErr w:type="spellEnd"/>
           </w:p>
         </w:tc>
         <w:tc>
@@ -21771,6 +21955,7 @@
                 <w:szCs w:val="20"/>
               </w:rPr>
             </w:pPr>
+            <w:proofErr w:type="spellStart"/>
             <w:r>
               <w:rPr>
                 <w:rFonts w:ascii="Arial" w:hAnsi="Arial" w:cs="Arial"/>
@@ -21782,6 +21967,7 @@
               </w:rPr>
               <w:t>LeadID</w:t>
             </w:r>
+            <w:proofErr w:type="spellEnd"/>
           </w:p>
         </w:tc>
         <w:tc>
@@ -21959,7 +22145,7 @@
       <w:pPr>
         <w:pStyle w:val="Heading3"/>
       </w:pPr>
-      <w:bookmarkStart w:id="61" w:name="_Toc194437554"/>
+      <w:bookmarkStart w:id="61" w:name="_Toc194441840"/>
       <w:r>
         <w:t>Invoice</w:t>
       </w:r>
@@ -22144,6 +22330,7 @@
                 <w:szCs w:val="20"/>
               </w:rPr>
             </w:pPr>
+            <w:proofErr w:type="spellStart"/>
             <w:r>
               <w:rPr>
                 <w:rFonts w:ascii="Arial" w:hAnsi="Arial" w:cs="Arial"/>
@@ -22166,6 +22353,7 @@
               </w:rPr>
               <w:t>ID</w:t>
             </w:r>
+            <w:proofErr w:type="spellEnd"/>
           </w:p>
         </w:tc>
         <w:tc>
@@ -22731,7 +22919,27 @@
                 <w:sz w:val="20"/>
                 <w:szCs w:val="20"/>
               </w:rPr>
-              <w:t xml:space="preserve">. This field is a many to many so a </w:t>
+              <w:t xml:space="preserve">. This field is a many to many so </w:t>
+            </w:r>
+            <w:proofErr w:type="spellStart"/>
+            <w:r>
+              <w:rPr>
+                <w:rFonts w:ascii="Arial" w:hAnsi="Arial" w:cs="Arial"/>
+                <w:color w:val="000000"/>
+                <w:sz w:val="20"/>
+                <w:szCs w:val="20"/>
+              </w:rPr>
+              <w:t>a</w:t>
+            </w:r>
+            <w:proofErr w:type="spellEnd"/>
+            <w:r>
+              <w:rPr>
+                <w:rFonts w:ascii="Arial" w:hAnsi="Arial" w:cs="Arial"/>
+                <w:color w:val="000000"/>
+                <w:sz w:val="20"/>
+                <w:szCs w:val="20"/>
+              </w:rPr>
+              <w:t xml:space="preserve"> </w:t>
             </w:r>
             <w:r>
               <w:rPr>
@@ -23297,6 +23505,7 @@
                 <w:szCs w:val="20"/>
               </w:rPr>
             </w:pPr>
+            <w:proofErr w:type="spellStart"/>
             <w:r>
               <w:rPr>
                 <w:rFonts w:ascii="Arial" w:hAnsi="Arial" w:cs="Arial"/>
@@ -23319,6 +23528,7 @@
               </w:rPr>
               <w:t>ID</w:t>
             </w:r>
+            <w:proofErr w:type="spellEnd"/>
           </w:p>
         </w:tc>
         <w:tc>
@@ -23496,7 +23706,7 @@
       <w:pPr>
         <w:pStyle w:val="Heading3"/>
       </w:pPr>
-      <w:bookmarkStart w:id="62" w:name="_Toc194437555"/>
+      <w:bookmarkStart w:id="62" w:name="_Toc194441841"/>
       <w:r>
         <w:t>Lead</w:t>
       </w:r>
@@ -23681,6 +23891,7 @@
                 <w:szCs w:val="20"/>
               </w:rPr>
             </w:pPr>
+            <w:proofErr w:type="spellStart"/>
             <w:r>
               <w:rPr>
                 <w:rFonts w:ascii="Arial" w:hAnsi="Arial" w:cs="Arial"/>
@@ -23692,6 +23903,7 @@
               </w:rPr>
               <w:t>LeadID</w:t>
             </w:r>
+            <w:proofErr w:type="spellEnd"/>
           </w:p>
         </w:tc>
         <w:tc>
@@ -24485,7 +24697,7 @@
       <w:pPr>
         <w:pStyle w:val="Heading3"/>
       </w:pPr>
-      <w:bookmarkStart w:id="63" w:name="_Toc194437556"/>
+      <w:bookmarkStart w:id="63" w:name="_Toc194441842"/>
       <w:r>
         <w:t>Contact</w:t>
       </w:r>
@@ -24670,6 +24882,7 @@
                 <w:szCs w:val="20"/>
               </w:rPr>
             </w:pPr>
+            <w:proofErr w:type="spellStart"/>
             <w:r>
               <w:rPr>
                 <w:rFonts w:ascii="Arial" w:hAnsi="Arial" w:cs="Arial"/>
@@ -24693,6 +24906,7 @@
               </w:rPr>
               <w:t>ID</w:t>
             </w:r>
+            <w:proofErr w:type="spellEnd"/>
           </w:p>
         </w:tc>
         <w:tc>
@@ -25096,6 +25310,7 @@
                 <w:szCs w:val="20"/>
               </w:rPr>
             </w:pPr>
+            <w:proofErr w:type="spellStart"/>
             <w:r>
               <w:rPr>
                 <w:rFonts w:ascii="Arial" w:hAnsi="Arial" w:cs="Arial"/>
@@ -25107,6 +25322,7 @@
               </w:rPr>
               <w:t>LName</w:t>
             </w:r>
+            <w:proofErr w:type="spellEnd"/>
           </w:p>
         </w:tc>
         <w:tc>
@@ -25491,6 +25707,7 @@
                 <w:szCs w:val="20"/>
               </w:rPr>
             </w:pPr>
+            <w:proofErr w:type="spellStart"/>
             <w:r>
               <w:rPr>
                 <w:rFonts w:ascii="Arial" w:hAnsi="Arial" w:cs="Arial"/>
@@ -25502,6 +25719,7 @@
               </w:rPr>
               <w:t>PhoneNum</w:t>
             </w:r>
+            <w:proofErr w:type="spellEnd"/>
           </w:p>
         </w:tc>
         <w:tc>
@@ -25661,7 +25879,7 @@
       <w:pPr>
         <w:pStyle w:val="Heading2"/>
       </w:pPr>
-      <w:bookmarkStart w:id="64" w:name="_Toc194437557"/>
+      <w:bookmarkStart w:id="64" w:name="_Toc194441843"/>
       <w:r>
         <w:t>Python Data</w:t>
       </w:r>
@@ -25671,11 +25889,13 @@
       <w:pPr>
         <w:pStyle w:val="Heading3"/>
       </w:pPr>
-      <w:bookmarkStart w:id="65" w:name="_Toc194437558"/>
+      <w:bookmarkStart w:id="65" w:name="_Toc194441844"/>
+      <w:proofErr w:type="spellStart"/>
       <w:r>
         <w:t>asdkajsn</w:t>
       </w:r>
       <w:bookmarkEnd w:id="65"/>
+      <w:proofErr w:type="spellEnd"/>
     </w:p>
     <w:p>
       <w:pPr>
@@ -25688,7 +25908,7 @@
         </w:rPr>
       </w:pPr>
       <w:hyperlink r:id="rId48" w:history="1">
-        <w:bookmarkStart w:id="66" w:name="_Toc194437559"/>
+        <w:bookmarkStart w:id="66" w:name="_Toc194441845"/>
         <w:r>
           <w:rPr>
             <w:rStyle w:val="Hyperlink"/>
@@ -25718,6 +25938,9 @@
     </w:p>
     <w:p>
       <w:r>
+        <w:rPr>
+          <w:noProof/>
+        </w:rPr>
         <w:drawing>
           <wp:inline distT="0" distB="0" distL="0" distR="0" wp14:anchorId="4082B376" wp14:editId="74FE1424">
             <wp:extent cx="5731510" cy="2886075"/>
@@ -25765,7 +25988,7 @@
           <w:u w:val="single"/>
         </w:rPr>
       </w:pPr>
-      <w:bookmarkStart w:id="67" w:name="_Toc194437560"/>
+      <w:bookmarkStart w:id="67" w:name="_Toc194441846"/>
       <w:r>
         <w:rPr>
           <w:b/>
@@ -25781,9 +26004,11 @@
       <w:pPr>
         <w:pStyle w:val="Heading2"/>
       </w:pPr>
+      <w:bookmarkStart w:id="68" w:name="_Toc194441847"/>
       <w:r>
         <w:t>Projects Feasibility</w:t>
       </w:r>
+      <w:bookmarkEnd w:id="68"/>
     </w:p>
     <w:p>
       <w:r>
@@ -25793,28 +26018,19 @@
         <w:t>will</w:t>
       </w:r>
       <w:r>
-        <w:t xml:space="preserve"> be achievable based on the Gantt chart created</w:t>
-      </w:r>
-      <w:r>
-        <w:t>, this ensures that the project will be finished</w:t>
-      </w:r>
-      <w:r>
-        <w:t>.</w:t>
-      </w:r>
-      <w:r>
-        <w:t xml:space="preserve"> The requirements were refined to remove unreasonable expectations, this was important to ensure that the user had not only a finished project but a polished and tested PWA.</w:t>
-      </w:r>
-      <w:r>
-        <w:t xml:space="preserve"> </w:t>
-      </w:r>
-      <w:r>
-        <w:t xml:space="preserve">Since I’m a one-person team and all tools are </w:t>
+        <w:t xml:space="preserve"> be achievable based on the Gantt chart created, this ensures that the project will be finished. The requirements were refined to remove unreasonable expectations, this was important to ensure that the user had not only a finished project but a polished and tested PWA. Since I’m a one-person team and all tools are </w:t>
       </w:r>
       <w:r>
         <w:t>open source</w:t>
       </w:r>
       <w:r>
-        <w:t xml:space="preserve"> of free there is no cost in developing this project, this will </w:t>
+        <w:t xml:space="preserve"> o</w:t>
+      </w:r>
+      <w:r>
+        <w:t>r</w:t>
+      </w:r>
+      <w:r>
+        <w:t xml:space="preserve"> free there is no cost in developing this project, this will </w:t>
       </w:r>
       <w:r>
         <w:t xml:space="preserve">make the budge $0. </w:t>
@@ -25825,9 +26041,11 @@
       <w:pPr>
         <w:pStyle w:val="Heading2"/>
       </w:pPr>
+      <w:bookmarkStart w:id="69" w:name="_Toc194441848"/>
       <w:r>
         <w:t>Challenges with Development</w:t>
       </w:r>
+      <w:bookmarkEnd w:id="69"/>
     </w:p>
     <w:p>
       <w:r>
@@ -25843,7 +26061,7 @@
           <w:u w:val="single"/>
         </w:rPr>
       </w:pPr>
-      <w:bookmarkStart w:id="68" w:name="_Toc194437561"/>
+      <w:bookmarkStart w:id="70" w:name="_Toc194441849"/>
       <w:r>
         <w:rPr>
           <w:b/>
@@ -25852,27 +26070,27 @@
         </w:rPr>
         <w:t>Research and Planning:</w:t>
       </w:r>
-      <w:bookmarkEnd w:id="68"/>
+      <w:bookmarkEnd w:id="70"/>
     </w:p>
     <w:p>
       <w:pPr>
         <w:pStyle w:val="Heading2"/>
       </w:pPr>
-      <w:bookmarkStart w:id="69" w:name="_Toc194437562"/>
+      <w:bookmarkStart w:id="71" w:name="_Toc194441850"/>
       <w:r>
         <w:t>Web Frameworks</w:t>
       </w:r>
-      <w:bookmarkEnd w:id="69"/>
+      <w:bookmarkEnd w:id="71"/>
     </w:p>
     <w:p>
       <w:pPr>
         <w:pStyle w:val="Heading3"/>
       </w:pPr>
-      <w:bookmarkStart w:id="70" w:name="_Toc194437563"/>
+      <w:bookmarkStart w:id="72" w:name="_Toc194441851"/>
       <w:r>
         <w:t>Django</w:t>
       </w:r>
-      <w:bookmarkEnd w:id="70"/>
+      <w:bookmarkEnd w:id="72"/>
     </w:p>
     <w:p>
       <w:pPr>
@@ -26039,11 +26257,11 @@
       <w:pPr>
         <w:pStyle w:val="Heading3"/>
       </w:pPr>
-      <w:bookmarkStart w:id="71" w:name="_Toc194437564"/>
+      <w:bookmarkStart w:id="73" w:name="_Toc194441852"/>
       <w:r>
         <w:t>ASP.Net Core</w:t>
       </w:r>
-      <w:bookmarkEnd w:id="71"/>
+      <w:bookmarkEnd w:id="73"/>
     </w:p>
     <w:p>
       <w:pPr>
@@ -26221,7 +26439,13 @@
         </w:numPr>
       </w:pPr>
       <w:r>
-        <w:t>ASP.Net has a large learning curve who are more familiar with JavaScript based frameworks.</w:t>
+        <w:t>ASP.Net has a large learning curve</w:t>
+      </w:r>
+      <w:r>
+        <w:t xml:space="preserve"> for developers</w:t>
+      </w:r>
+      <w:r>
+        <w:t xml:space="preserve"> who are more familiar with JavaScript based frameworks.</w:t>
       </w:r>
     </w:p>
     <w:p>
@@ -26240,11 +26464,11 @@
       <w:pPr>
         <w:pStyle w:val="Heading3"/>
       </w:pPr>
-      <w:bookmarkStart w:id="72" w:name="_Toc194437565"/>
+      <w:bookmarkStart w:id="74" w:name="_Toc194441853"/>
       <w:r>
         <w:t>React</w:t>
       </w:r>
-      <w:bookmarkEnd w:id="72"/>
+      <w:bookmarkEnd w:id="74"/>
     </w:p>
     <w:p>
       <w:pPr>
@@ -26350,6 +26574,7 @@
           <w:i w:val="0"/>
           <w:iCs w:val="0"/>
         </w:rPr>
+        <w:lastRenderedPageBreak/>
         <w:t>Advantages</w:t>
       </w:r>
     </w:p>
@@ -26421,15 +26646,21 @@
       <w:pPr>
         <w:pStyle w:val="Heading3"/>
       </w:pPr>
-      <w:bookmarkStart w:id="73" w:name="_Toc194437566"/>
+      <w:bookmarkStart w:id="75" w:name="_Toc194441854"/>
       <w:r>
         <w:t>Chosen Framework</w:t>
       </w:r>
-      <w:bookmarkEnd w:id="73"/>
+      <w:bookmarkEnd w:id="75"/>
     </w:p>
     <w:p>
       <w:r>
-        <w:t>The PWA being conducted will use Django for the framework for several factors. The ease of development will help reach deadlines for this project, ensuring that every requirement will be met. Django security features are beneficial when dealing with sensitive data which the PWA being CRM will greatly increase security for sensitive information. The learning curve with Django will greatly increase production allowing for faster and more efficient development and delivery. With my familiarity with Django, it was the most appropriate choice for the framework</w:t>
+        <w:t>The PWA being conducted will use Django for the framework for several factors. The ease of development will help reach deadlines for this project, ensuring that every requirement will be met. Django security features are beneficial when dealing with sensitive data which the PWA being</w:t>
+      </w:r>
+      <w:r>
+        <w:t xml:space="preserve"> a</w:t>
+      </w:r>
+      <w:r>
+        <w:t xml:space="preserve"> CRM will greatly increase security for sensitive information. The learning curve with Django will greatly increase production allowing for faster and more efficient development and delivery. With my familiarity with Django, it was the most appropriate choice for the framework</w:t>
       </w:r>
       <w:r>
         <w:t xml:space="preserve"> of this PWA.</w:t>
@@ -26439,12 +26670,11 @@
       <w:pPr>
         <w:pStyle w:val="Heading2"/>
       </w:pPr>
-      <w:bookmarkStart w:id="74" w:name="_Toc194437567"/>
-      <w:r>
-        <w:lastRenderedPageBreak/>
+      <w:bookmarkStart w:id="76" w:name="_Toc194441855"/>
+      <w:r>
         <w:t>Tools</w:t>
       </w:r>
-      <w:bookmarkEnd w:id="74"/>
+      <w:bookmarkEnd w:id="76"/>
     </w:p>
     <w:p>
       <w:r>
@@ -26621,7 +26851,7 @@
         <w:t>to</w:t>
       </w:r>
       <w:r>
-        <w:t xml:space="preserve"> building images </w:t>
+        <w:t xml:space="preserve"> build images </w:t>
       </w:r>
       <w:r>
         <w:t xml:space="preserve">with requirements installed </w:t>
@@ -26635,11 +26865,11 @@
       <w:pPr>
         <w:pStyle w:val="Heading2"/>
       </w:pPr>
-      <w:bookmarkStart w:id="75" w:name="_Toc194437568"/>
+      <w:bookmarkStart w:id="77" w:name="_Toc194441856"/>
       <w:r>
         <w:t>Development Approach</w:t>
       </w:r>
-      <w:bookmarkEnd w:id="75"/>
+      <w:bookmarkEnd w:id="77"/>
     </w:p>
     <w:p>
       <w:r>
@@ -26652,7 +26882,23 @@
         <w:t xml:space="preserve"> structed approach allowing for faster development times.</w:t>
       </w:r>
       <w:r>
-        <w:t xml:space="preserve"> This will be crucial for developing and testing the project before the deadline is reached. Since the requirements are clear and detailed, waterfall is an appropriate approach allowing for simple and fast development. The Gantt chart was created to suit this development approach. The projects complexity has been narrowed down in detail with the requirements and data dictionary, this allows for a top-down approach which will for fast and well laid out PWA.</w:t>
+        <w:t xml:space="preserve"> This will be crucial for developing and testing the project before the deadline is reached. Since the requirements are clear and detailed, waterfall is an appropriate approach allowing for simple and fast development. The </w:t>
+      </w:r>
+      <w:r>
+        <w:lastRenderedPageBreak/>
+        <w:t xml:space="preserve">Gantt chart was created to suit this development approach. The projects complexity has been narrowed down in detail with the requirements and data dictionary, this allows for a top-down approach which will </w:t>
+      </w:r>
+      <w:r>
+        <w:t>lead to</w:t>
+      </w:r>
+      <w:r>
+        <w:t xml:space="preserve"> </w:t>
+      </w:r>
+      <w:r>
+        <w:t xml:space="preserve">a </w:t>
+      </w:r>
+      <w:r>
+        <w:t>fast and well laid out PWA.</w:t>
       </w:r>
     </w:p>
     <w:p>
@@ -26678,7 +26924,7 @@
         </w:rPr>
         <w:t xml:space="preserve"> </w:t>
       </w:r>
-      <w:bookmarkStart w:id="76" w:name="_Toc194437569"/>
+      <w:bookmarkStart w:id="78" w:name="_Toc194441857"/>
       <w:r>
         <w:rPr>
           <w:b/>
@@ -26687,7 +26933,7 @@
         </w:rPr>
         <w:t>Logbook</w:t>
       </w:r>
-      <w:bookmarkEnd w:id="76"/>
+      <w:bookmarkEnd w:id="78"/>
     </w:p>
     <w:tbl>
       <w:tblPr>

</xml_diff>